<commit_message>
Ajout 3 modules + mise à jour des spécifications + tableur résultat IR sensor
Création des modules de déplacement du robot et de saisie des mesures prises par le capteur IR. NON TESTE !!
Mise à jour du fichier des spécifications avec préparation des tests unitaires des modules créés.
Tableau excel relatif au capteur IR qui sera à REMPLIR et à METTRE EN FORME.
</commit_message>
<xml_diff>
--- a/Documents/Specifications_bis.docx
+++ b/Documents/Specifications_bis.docx
@@ -2774,6 +2774,12 @@
       </w:r>
       <w:r>
         <w:rPr>
+          <w:i/>
+        </w:rPr>
+        <w:t>_L, SPEED_R</w:t>
+      </w:r>
+      <w:r>
+        <w:rPr>
           <w:b/>
         </w:rPr>
         <w:t>)</w:t>
@@ -2794,13 +2800,31 @@
         <w:t>DIRECTION</w:t>
       </w:r>
       <w:r>
+        <w:t>,</w:t>
+      </w:r>
+      <w:r>
+        <w:t xml:space="preserve"> </w:t>
+      </w:r>
+      <w:r>
+        <w:rPr>
+          <w:i/>
+        </w:rPr>
+        <w:t>SPEED</w:t>
+      </w:r>
+      <w:r>
+        <w:rPr>
+          <w:i/>
+        </w:rPr>
+        <w:t>_L</w:t>
+      </w:r>
+      <w:r>
         <w:t xml:space="preserve"> et </w:t>
       </w:r>
       <w:r>
         <w:rPr>
           <w:i/>
         </w:rPr>
-        <w:t>SPEED</w:t>
+        <w:t>SPEED_R</w:t>
       </w:r>
       <w:r>
         <w:rPr>
@@ -2979,7 +3003,16 @@
         </w:rPr>
       </w:pPr>
       <w:r>
-        <w:t xml:space="preserve">La variable </w:t>
+        <w:t>Les</w:t>
+      </w:r>
+      <w:r>
+        <w:t xml:space="preserve"> variable</w:t>
+      </w:r>
+      <w:r>
+        <w:t>s</w:t>
+      </w:r>
+      <w:r>
+        <w:t xml:space="preserve"> </w:t>
       </w:r>
       <w:r>
         <w:rPr>
@@ -2988,10 +3021,73 @@
         <w:t>SPEED</w:t>
       </w:r>
       <w:r>
-        <w:t xml:space="preserve"> permet de spécifier la vitesse de rotation des deux moteurs en pourcentage. La valeur saisie devra </w:t>
-      </w:r>
-      <w:r>
-        <w:t>donc être comprise un entier en 0 et 100.</w:t>
+        <w:rPr>
+          <w:i/>
+        </w:rPr>
+        <w:t>_L</w:t>
+      </w:r>
+      <w:r>
+        <w:t xml:space="preserve"> et </w:t>
+      </w:r>
+      <w:r>
+        <w:rPr>
+          <w:i/>
+        </w:rPr>
+        <w:t>SPEED_R</w:t>
+      </w:r>
+      <w:r>
+        <w:t xml:space="preserve"> permet</w:t>
+      </w:r>
+      <w:r>
+        <w:t>tent respectivement</w:t>
+      </w:r>
+      <w:r>
+        <w:t xml:space="preserve"> de spécifier</w:t>
+      </w:r>
+      <w:r>
+        <w:t xml:space="preserve"> la vitesse de rotation des</w:t>
+      </w:r>
+      <w:r>
+        <w:t xml:space="preserve"> moteurs</w:t>
+      </w:r>
+      <w:r>
+        <w:t xml:space="preserve"> gauche et droit en pourcentage. Les</w:t>
+      </w:r>
+      <w:r>
+        <w:t xml:space="preserve"> valeur</w:t>
+      </w:r>
+      <w:r>
+        <w:t>s</w:t>
+      </w:r>
+      <w:r>
+        <w:t xml:space="preserve"> saisie</w:t>
+      </w:r>
+      <w:r>
+        <w:t>s</w:t>
+      </w:r>
+      <w:r>
+        <w:t xml:space="preserve"> devr</w:t>
+      </w:r>
+      <w:r>
+        <w:t>ont</w:t>
+      </w:r>
+      <w:r>
+        <w:t xml:space="preserve"> </w:t>
+      </w:r>
+      <w:r>
+        <w:t>donc être</w:t>
+      </w:r>
+      <w:r>
+        <w:t xml:space="preserve"> des entiers positifs</w:t>
+      </w:r>
+      <w:r>
+        <w:t xml:space="preserve"> compris </w:t>
+      </w:r>
+      <w:r>
+        <w:t>entre</w:t>
+      </w:r>
+      <w:r>
+        <w:t xml:space="preserve"> 0 et 100.</w:t>
       </w:r>
     </w:p>
     <w:p>
@@ -3054,7 +3150,10 @@
         <w:t xml:space="preserve"> prendra la valeur </w:t>
       </w:r>
       <w:r>
-        <w:t>90</w:t>
+        <w:rPr>
+          <w:i/>
+        </w:rPr>
+        <w:t>FORWARD</w:t>
       </w:r>
       <w:r>
         <w:t xml:space="preserve">. </w:t>
@@ -3472,7 +3571,6 @@
       </w:pPr>
       <w:proofErr w:type="spellStart"/>
       <w:r>
-        <w:lastRenderedPageBreak/>
         <w:t>UART.c</w:t>
       </w:r>
       <w:proofErr w:type="spellEnd"/>
@@ -3654,67 +3752,796 @@
         <w:rPr>
           <w:i/>
         </w:rPr>
-        <w:t>RECEI</w:t>
-      </w:r>
+        <w:t xml:space="preserve">RECEIPT </w:t>
+      </w:r>
+      <w:r>
+        <w:rPr>
+          <w:b/>
+        </w:rPr>
+        <w:t xml:space="preserve">(DE TYPE A DEFINIR) </w:t>
+      </w:r>
+      <w:r>
+        <w:t xml:space="preserve">provenant du dispositif </w:t>
+      </w:r>
+      <w:proofErr w:type="spellStart"/>
+      <w:r>
+        <w:t>bluetooth</w:t>
+      </w:r>
+      <w:proofErr w:type="spellEnd"/>
+      <w:r>
+        <w:t xml:space="preserve"> (</w:t>
+      </w:r>
+      <w:proofErr w:type="spellStart"/>
+      <w:r>
+        <w:t>i.e</w:t>
+      </w:r>
+      <w:proofErr w:type="spellEnd"/>
+      <w:r>
+        <w:t xml:space="preserve"> à l’appareil connecté au robot).  </w:t>
+      </w:r>
+    </w:p>
+    <w:p>
+      <w:pPr>
+        <w:jc w:val="both"/>
+      </w:pPr>
+    </w:p>
+    <w:p>
+      <w:pPr>
+        <w:pStyle w:val="Titre3"/>
+      </w:pPr>
+      <w:r>
+        <w:br/>
+      </w:r>
+    </w:p>
+    <w:p>
+      <w:pPr>
+        <w:rPr>
+          <w:rFonts w:asciiTheme="majorHAnsi" w:eastAsiaTheme="majorEastAsia" w:hAnsiTheme="majorHAnsi" w:cstheme="majorBidi"/>
+          <w:color w:val="4F81BD" w:themeColor="accent1"/>
+        </w:rPr>
+      </w:pPr>
+      <w:r>
+        <w:br w:type="page"/>
+      </w:r>
+    </w:p>
+    <w:p>
+      <w:pPr>
+        <w:pStyle w:val="Titre"/>
+      </w:pPr>
+      <w:r>
+        <w:lastRenderedPageBreak/>
+        <w:t>Tests unitaires</w:t>
+      </w:r>
+    </w:p>
+    <w:p>
+      <w:pPr>
+        <w:pStyle w:val="Titre1"/>
+      </w:pPr>
+      <w:r>
+        <w:t xml:space="preserve">Test </w:t>
+      </w:r>
+      <w:r>
+        <w:t>du module</w:t>
+      </w:r>
+      <w:r>
+        <w:t xml:space="preserve"> « </w:t>
+      </w:r>
+      <w:proofErr w:type="spellStart"/>
+      <w:r>
+        <w:t>movement.c</w:t>
+      </w:r>
+      <w:proofErr w:type="spellEnd"/>
+      <w:r>
+        <w:t xml:space="preserve"> »</w:t>
+      </w:r>
+    </w:p>
+    <w:p>
+      <w:pPr>
+        <w:pStyle w:val="Titre2"/>
+      </w:pPr>
+      <w:r>
+        <w:t xml:space="preserve">Fonction : </w:t>
+      </w:r>
+      <w:proofErr w:type="gramStart"/>
+      <w:r>
+        <w:t>move()</w:t>
+      </w:r>
+      <w:proofErr w:type="gramEnd"/>
+    </w:p>
+    <w:p>
+      <w:pPr>
+        <w:rPr>
+          <w:b/>
+          <w:color w:val="FF0000"/>
+        </w:rPr>
+      </w:pPr>
+      <w:r>
+        <w:rPr>
+          <w:b/>
+        </w:rPr>
+        <w:t xml:space="preserve">Situation : </w:t>
+      </w:r>
+      <w:r>
+        <w:rPr>
+          <w:b/>
+          <w:color w:val="FF0000"/>
+        </w:rPr>
+        <w:t>PAS ENCORE TESTE !</w:t>
+      </w:r>
+    </w:p>
+    <w:p>
+      <w:pPr>
+        <w:pStyle w:val="Titre3"/>
+      </w:pPr>
+      <w:r>
+        <w:t>Résultats attendus</w:t>
+      </w:r>
+    </w:p>
+    <w:p>
+      <w:proofErr w:type="gramStart"/>
+      <w:r>
+        <w:t>Listes</w:t>
+      </w:r>
+      <w:proofErr w:type="gramEnd"/>
+      <w:r>
+        <w:t xml:space="preserve"> des tests à effectuer : </w:t>
+      </w:r>
+    </w:p>
+    <w:p>
+      <w:pPr>
+        <w:pStyle w:val="Paragraphedeliste"/>
+        <w:numPr>
+          <w:ilvl w:val="0"/>
+          <w:numId w:val="7"/>
+        </w:numPr>
+      </w:pPr>
+      <w:proofErr w:type="gramStart"/>
+      <w:r>
+        <w:t>move(</w:t>
+      </w:r>
+      <w:proofErr w:type="gramEnd"/>
       <w:r>
         <w:rPr>
           <w:i/>
         </w:rPr>
-        <w:t>PT</w:t>
-      </w:r>
+        <w:t>FORWARD</w:t>
+      </w:r>
+      <w:r>
+        <w:t xml:space="preserve">, 80, 80) : Les moteurs vont en marche avant, vitesse 80 / 80. </w:t>
+      </w:r>
+    </w:p>
+    <w:p>
+      <w:pPr>
+        <w:pStyle w:val="Paragraphedeliste"/>
+        <w:numPr>
+          <w:ilvl w:val="0"/>
+          <w:numId w:val="7"/>
+        </w:numPr>
+      </w:pPr>
+      <w:proofErr w:type="gramStart"/>
+      <w:r>
+        <w:t>move(</w:t>
+      </w:r>
+      <w:proofErr w:type="gramEnd"/>
       <w:r>
         <w:rPr>
           <w:i/>
         </w:rPr>
+        <w:t>FORWARD</w:t>
+      </w:r>
+      <w:r>
+        <w:t>, 2</w:t>
+      </w:r>
+      <w:r>
+        <w:t xml:space="preserve">0, 80) : Les moteurs vont en marche avant, vitesse </w:t>
+      </w:r>
+      <w:r>
+        <w:t>2</w:t>
+      </w:r>
+      <w:r>
+        <w:t>0 / 80.</w:t>
+      </w:r>
+    </w:p>
+    <w:p>
+      <w:pPr>
+        <w:pStyle w:val="Paragraphedeliste"/>
+        <w:numPr>
+          <w:ilvl w:val="0"/>
+          <w:numId w:val="7"/>
+        </w:numPr>
+      </w:pPr>
+      <w:proofErr w:type="gramStart"/>
+      <w:r>
+        <w:t>move(</w:t>
+      </w:r>
+      <w:proofErr w:type="gramEnd"/>
+      <w:r>
+        <w:rPr>
+          <w:i/>
+        </w:rPr>
+        <w:t>BACK</w:t>
+      </w:r>
+      <w:r>
+        <w:rPr>
+          <w:i/>
+        </w:rPr>
+        <w:t>WARD</w:t>
+      </w:r>
+      <w:r>
+        <w:t xml:space="preserve">, </w:t>
+      </w:r>
+      <w:r>
+        <w:t>8</w:t>
+      </w:r>
+      <w:r>
+        <w:t xml:space="preserve">0, </w:t>
+      </w:r>
+      <w:r>
+        <w:t>8</w:t>
+      </w:r>
+      <w:r>
+        <w:t xml:space="preserve">0)  : Les moteurs vont en marche </w:t>
+      </w:r>
+      <w:r>
+        <w:t xml:space="preserve">arrière, </w:t>
+      </w:r>
+      <w:r>
+        <w:t xml:space="preserve">vitesse </w:t>
+      </w:r>
+      <w:r>
+        <w:t>8</w:t>
+      </w:r>
+      <w:r>
+        <w:t xml:space="preserve">0 / 80. </w:t>
+      </w:r>
+    </w:p>
+    <w:p>
+      <w:pPr>
+        <w:pStyle w:val="Paragraphedeliste"/>
+        <w:numPr>
+          <w:ilvl w:val="0"/>
+          <w:numId w:val="7"/>
+        </w:numPr>
+      </w:pPr>
+      <w:proofErr w:type="gramStart"/>
+      <w:r>
+        <w:t>move(</w:t>
+      </w:r>
+      <w:proofErr w:type="gramEnd"/>
+      <w:r>
+        <w:rPr>
+          <w:i/>
+        </w:rPr>
+        <w:t>LEFT</w:t>
+      </w:r>
+      <w:r>
+        <w:t xml:space="preserve">, </w:t>
+      </w:r>
+      <w:r>
+        <w:t>4</w:t>
+      </w:r>
+      <w:r>
+        <w:t>0,</w:t>
+      </w:r>
+      <w:r>
+        <w:t xml:space="preserve"> 4</w:t>
+      </w:r>
+      <w:r>
+        <w:t xml:space="preserve">0)   : Les moteurs </w:t>
+      </w:r>
+      <w:r>
+        <w:t>permettent une rotation à gauche,</w:t>
+      </w:r>
+      <w:r>
         <w:t xml:space="preserve"> </w:t>
       </w:r>
       <w:r>
-        <w:rPr>
-          <w:b/>
-        </w:rPr>
-        <w:t>(DE TYPE A DEFINIR)</w:t>
-      </w:r>
-      <w:r>
-        <w:rPr>
-          <w:b/>
-        </w:rPr>
+        <w:t xml:space="preserve">vitesse </w:t>
+      </w:r>
+      <w:r>
+        <w:t>4</w:t>
+      </w:r>
+      <w:r>
+        <w:t xml:space="preserve">0 / </w:t>
+      </w:r>
+      <w:r>
+        <w:t>4</w:t>
+      </w:r>
+      <w:r>
+        <w:t xml:space="preserve">0. </w:t>
+      </w:r>
+    </w:p>
+    <w:p>
+      <w:pPr>
+        <w:pStyle w:val="Paragraphedeliste"/>
+        <w:numPr>
+          <w:ilvl w:val="0"/>
+          <w:numId w:val="7"/>
+        </w:numPr>
+      </w:pPr>
+      <w:proofErr w:type="gramStart"/>
+      <w:r>
+        <w:t>move(</w:t>
+      </w:r>
+      <w:proofErr w:type="gramEnd"/>
+      <w:r>
+        <w:rPr>
+          <w:i/>
+        </w:rPr>
+        <w:t>RIGHT</w:t>
+      </w:r>
+      <w:r>
+        <w:t xml:space="preserve">, </w:t>
+      </w:r>
+      <w:r>
+        <w:t>2</w:t>
+      </w:r>
+      <w:r>
+        <w:t>0,</w:t>
+      </w:r>
+      <w:r>
+        <w:t xml:space="preserve"> 2</w:t>
+      </w:r>
+      <w:r>
+        <w:t>0)   : Les moteurs permettent une rotation à</w:t>
+      </w:r>
+      <w:r>
+        <w:t xml:space="preserve"> droite, </w:t>
+      </w:r>
+      <w:r>
+        <w:t xml:space="preserve">vitesse </w:t>
+      </w:r>
+      <w:r>
+        <w:t>2</w:t>
+      </w:r>
+      <w:r>
+        <w:t xml:space="preserve">0 / </w:t>
+      </w:r>
+      <w:r>
+        <w:t>2</w:t>
+      </w:r>
+      <w:r>
+        <w:t xml:space="preserve">0. </w:t>
+      </w:r>
+    </w:p>
+    <w:p>
+      <w:pPr>
+        <w:pStyle w:val="Titre3"/>
+      </w:pPr>
+      <w:r>
+        <w:t>Résultats obtenus</w:t>
+      </w:r>
+    </w:p>
+    <w:p>
+      <w:r>
+        <w:t>…</w:t>
+      </w:r>
+    </w:p>
+    <w:p>
+      <w:pPr>
+        <w:pStyle w:val="Titre2"/>
+      </w:pPr>
+      <w:r>
+        <w:t xml:space="preserve">Fonction : </w:t>
+      </w:r>
+      <w:proofErr w:type="gramStart"/>
+      <w:r>
+        <w:t>stop</w:t>
+      </w:r>
+      <w:r>
+        <w:t>()</w:t>
+      </w:r>
+      <w:proofErr w:type="gramEnd"/>
+    </w:p>
+    <w:p>
+      <w:pPr>
+        <w:pStyle w:val="Titre3"/>
+      </w:pPr>
+      <w:r>
+        <w:t>Résultats attendus</w:t>
+      </w:r>
+    </w:p>
+    <w:p>
+      <w:proofErr w:type="gramStart"/>
+      <w:r>
+        <w:t>Listes</w:t>
+      </w:r>
+      <w:proofErr w:type="gramEnd"/>
+      <w:r>
+        <w:t xml:space="preserve"> des tests à effectuer : </w:t>
+      </w:r>
+    </w:p>
+    <w:p>
+      <w:pPr>
+        <w:pStyle w:val="Paragraphedeliste"/>
+        <w:numPr>
+          <w:ilvl w:val="0"/>
+          <w:numId w:val="8"/>
+        </w:numPr>
+      </w:pPr>
+      <w:proofErr w:type="gramStart"/>
+      <w:r>
+        <w:t>s</w:t>
+      </w:r>
+      <w:r>
+        <w:t>top(</w:t>
+      </w:r>
+      <w:proofErr w:type="gramEnd"/>
+      <w:r>
+        <w:t>) : Les moteurs s’arrêtent. Les LED indiquant le sens de rotation ne change pas.</w:t>
+      </w:r>
+    </w:p>
+    <w:p>
+      <w:pPr>
+        <w:pStyle w:val="Titre3"/>
+      </w:pPr>
+      <w:r>
+        <w:t>Résultats obtenus</w:t>
+      </w:r>
+    </w:p>
+    <w:p>
+      <w:r>
+        <w:t>…</w:t>
+      </w:r>
+    </w:p>
+    <w:p>
+      <w:pPr>
+        <w:pStyle w:val="Titre1"/>
+      </w:pPr>
+      <w:r>
+        <w:t>Test du module « </w:t>
+      </w:r>
+      <w:proofErr w:type="spellStart"/>
+      <w:r>
+        <w:t>measure</w:t>
+      </w:r>
+      <w:r>
+        <w:t>.c</w:t>
+      </w:r>
+      <w:proofErr w:type="spellEnd"/>
+      <w:r>
+        <w:t xml:space="preserve"> »</w:t>
+      </w:r>
+    </w:p>
+    <w:p>
+      <w:pPr>
+        <w:pStyle w:val="Titre2"/>
+      </w:pPr>
+      <w:r>
+        <w:t xml:space="preserve">Fonction : </w:t>
+      </w:r>
+      <w:proofErr w:type="spellStart"/>
+      <w:r>
+        <w:t>measure_</w:t>
+      </w:r>
+      <w:proofErr w:type="gramStart"/>
+      <w:r>
+        <w:t>init</w:t>
+      </w:r>
+      <w:proofErr w:type="spellEnd"/>
+      <w:r>
+        <w:t>()</w:t>
+      </w:r>
+      <w:proofErr w:type="gramEnd"/>
+    </w:p>
+    <w:p>
+      <w:pPr>
+        <w:rPr>
+          <w:b/>
+          <w:color w:val="FF0000"/>
+        </w:rPr>
+      </w:pPr>
+      <w:r>
+        <w:rPr>
+          <w:b/>
+        </w:rPr>
+        <w:t xml:space="preserve">Situation : </w:t>
+      </w:r>
+      <w:r>
+        <w:rPr>
+          <w:b/>
+          <w:color w:val="FF0000"/>
+        </w:rPr>
+        <w:t>PAS ENCORE TESTE !</w:t>
+      </w:r>
+    </w:p>
+    <w:p>
+      <w:pPr>
+        <w:pStyle w:val="Titre3"/>
+      </w:pPr>
+      <w:r>
+        <w:t>Résultats attendus</w:t>
+      </w:r>
+    </w:p>
+    <w:p>
+      <w:proofErr w:type="gramStart"/>
+      <w:r>
+        <w:t>Listes</w:t>
+      </w:r>
+      <w:proofErr w:type="gramEnd"/>
+      <w:r>
+        <w:t xml:space="preserve"> des tests à effectuer : </w:t>
+      </w:r>
+    </w:p>
+    <w:p>
+      <w:pPr>
+        <w:pStyle w:val="Paragraphedeliste"/>
+        <w:numPr>
+          <w:ilvl w:val="0"/>
+          <w:numId w:val="9"/>
+        </w:numPr>
+      </w:pPr>
+      <w:proofErr w:type="spellStart"/>
+      <w:r>
+        <w:t>measure_</w:t>
+      </w:r>
+      <w:proofErr w:type="gramStart"/>
+      <w:r>
+        <w:t>init</w:t>
+      </w:r>
+      <w:proofErr w:type="spellEnd"/>
+      <w:r>
+        <w:t>(</w:t>
+      </w:r>
+      <w:proofErr w:type="gramEnd"/>
+      <w:r>
+        <w:t>) :</w:t>
+      </w:r>
+      <w:r>
         <w:t xml:space="preserve"> </w:t>
       </w:r>
       <w:r>
-        <w:t xml:space="preserve">provenant du dispositif </w:t>
-      </w:r>
-      <w:proofErr w:type="spellStart"/>
-      <w:r>
-        <w:t>bluetooth</w:t>
-      </w:r>
-      <w:proofErr w:type="spellEnd"/>
-      <w:r>
-        <w:t xml:space="preserve"> (</w:t>
-      </w:r>
-      <w:proofErr w:type="spellStart"/>
-      <w:r>
-        <w:t>i.e</w:t>
-      </w:r>
-      <w:proofErr w:type="spellEnd"/>
-      <w:r>
-        <w:t xml:space="preserve"> à l’appareil connecté au robot).  </w:t>
-      </w:r>
-    </w:p>
-    <w:p>
-      <w:pPr>
-        <w:jc w:val="both"/>
-      </w:pPr>
+        <w:t>Les registres sont bien initialisé ainsi que l’ADC</w:t>
+      </w:r>
+      <w:r>
+        <w:t xml:space="preserve">. </w:t>
+      </w:r>
+    </w:p>
+    <w:p>
+      <w:pPr>
+        <w:pStyle w:val="Titre3"/>
+      </w:pPr>
+      <w:r>
+        <w:t>Résultats obtenus</w:t>
+      </w:r>
+    </w:p>
+    <w:p>
+      <w:r>
+        <w:t>…</w:t>
+      </w:r>
       <w:bookmarkStart w:id="0" w:name="_GoBack"/>
       <w:bookmarkEnd w:id="0"/>
     </w:p>
+    <w:p/>
+    <w:p>
+      <w:pPr>
+        <w:pStyle w:val="Titre2"/>
+      </w:pPr>
+      <w:r>
+        <w:lastRenderedPageBreak/>
+        <w:t xml:space="preserve">Fonction : </w:t>
+      </w:r>
+      <w:proofErr w:type="spellStart"/>
+      <w:proofErr w:type="gramStart"/>
+      <w:r>
+        <w:t>measure</w:t>
+      </w:r>
+      <w:proofErr w:type="spellEnd"/>
+      <w:r>
+        <w:t>()</w:t>
+      </w:r>
+      <w:proofErr w:type="gramEnd"/>
+    </w:p>
     <w:p>
       <w:pPr>
         <w:pStyle w:val="Titre3"/>
       </w:pPr>
       <w:r>
-        <w:br/>
-      </w:r>
-    </w:p>
+        <w:t>Résultats attendus</w:t>
+      </w:r>
+    </w:p>
+    <w:p>
+      <w:r>
+        <w:t>Listes des tests à effectuer</w:t>
+      </w:r>
+      <w:r>
+        <w:t xml:space="preserve"> (supposition d’une linéarité du capteur)</w:t>
+      </w:r>
+      <w:r>
+        <w:t xml:space="preserve"> : </w:t>
+      </w:r>
+    </w:p>
+    <w:p>
+      <w:pPr>
+        <w:pStyle w:val="Paragraphedeliste"/>
+        <w:numPr>
+          <w:ilvl w:val="0"/>
+          <w:numId w:val="10"/>
+        </w:numPr>
+      </w:pPr>
+      <w:r>
+        <w:t xml:space="preserve">Distance </w:t>
+      </w:r>
+      <w:r>
+        <w:t>&lt;</w:t>
+      </w:r>
+      <w:r>
+        <w:t>10 mm : La valeur obtenue en sortie de la fonction vaut 1023.</w:t>
+      </w:r>
+    </w:p>
+    <w:p>
+      <w:pPr>
+        <w:pStyle w:val="Paragraphedeliste"/>
+        <w:numPr>
+          <w:ilvl w:val="0"/>
+          <w:numId w:val="10"/>
+        </w:numPr>
+      </w:pPr>
+      <w:r>
+        <w:t xml:space="preserve">Distance 40 mm </w:t>
+      </w:r>
+      <w:r>
+        <w:t xml:space="preserve">: </w:t>
+      </w:r>
+      <w:r>
+        <w:t>La valeur obtenue en sortie de la fonction vaut 1023.</w:t>
+      </w:r>
+    </w:p>
+    <w:p>
+      <w:pPr>
+        <w:pStyle w:val="Paragraphedeliste"/>
+        <w:numPr>
+          <w:ilvl w:val="0"/>
+          <w:numId w:val="10"/>
+        </w:numPr>
+      </w:pPr>
+      <w:r>
+        <w:t>Distance 1</w:t>
+      </w:r>
+      <w:r>
+        <w:t>00 mm : La valeur obtenue en sortie de la fonction vaut</w:t>
+      </w:r>
+      <w:r>
+        <w:t xml:space="preserve"> environ</w:t>
+      </w:r>
+      <w:r>
+        <w:t xml:space="preserve"> </w:t>
+      </w:r>
+      <w:r>
+        <w:t>786</w:t>
+      </w:r>
+      <w:r>
+        <w:t>.</w:t>
+      </w:r>
+    </w:p>
+    <w:p>
+      <w:pPr>
+        <w:pStyle w:val="Paragraphedeliste"/>
+        <w:numPr>
+          <w:ilvl w:val="0"/>
+          <w:numId w:val="10"/>
+        </w:numPr>
+      </w:pPr>
+      <w:r>
+        <w:t>Distance 1</w:t>
+      </w:r>
+      <w:r>
+        <w:t>5</w:t>
+      </w:r>
+      <w:r>
+        <w:t xml:space="preserve">0 mm : La valeur obtenue en sortie de la fonction vaut environ </w:t>
+      </w:r>
+      <w:r>
+        <w:t>590</w:t>
+      </w:r>
+      <w:r>
+        <w:t>.</w:t>
+      </w:r>
+    </w:p>
+    <w:p>
+      <w:pPr>
+        <w:pStyle w:val="Paragraphedeliste"/>
+        <w:numPr>
+          <w:ilvl w:val="0"/>
+          <w:numId w:val="10"/>
+        </w:numPr>
+      </w:pPr>
+      <w:r>
+        <w:t xml:space="preserve">Distance </w:t>
+      </w:r>
+      <w:r>
+        <w:t xml:space="preserve">200 mm : </w:t>
+      </w:r>
+      <w:r>
+        <w:t xml:space="preserve">La valeur obtenue en sortie de la fonction vaut environ </w:t>
+      </w:r>
+      <w:r>
+        <w:t>393</w:t>
+      </w:r>
+      <w:r>
+        <w:t>.</w:t>
+      </w:r>
+    </w:p>
+    <w:p>
+      <w:pPr>
+        <w:pStyle w:val="Paragraphedeliste"/>
+        <w:numPr>
+          <w:ilvl w:val="0"/>
+          <w:numId w:val="10"/>
+        </w:numPr>
+      </w:pPr>
+      <w:r>
+        <w:t>Distance 2</w:t>
+      </w:r>
+      <w:r>
+        <w:t>5</w:t>
+      </w:r>
+      <w:r>
+        <w:t xml:space="preserve">0 mm : La valeur obtenue en sortie de la fonction vaut environ </w:t>
+      </w:r>
+      <w:r>
+        <w:t>197</w:t>
+      </w:r>
+      <w:r>
+        <w:t>.</w:t>
+      </w:r>
+    </w:p>
+    <w:p>
+      <w:pPr>
+        <w:pStyle w:val="Paragraphedeliste"/>
+        <w:numPr>
+          <w:ilvl w:val="0"/>
+          <w:numId w:val="10"/>
+        </w:numPr>
+      </w:pPr>
+      <w:r>
+        <w:t xml:space="preserve">Distance </w:t>
+      </w:r>
+      <w:r>
+        <w:t>3</w:t>
+      </w:r>
+      <w:r>
+        <w:t xml:space="preserve">00 mm : La valeur obtenue en sortie de la fonction vaut environ </w:t>
+      </w:r>
+      <w:r>
+        <w:t>0</w:t>
+      </w:r>
+      <w:r>
+        <w:t>.</w:t>
+      </w:r>
+    </w:p>
+    <w:p>
+      <w:pPr>
+        <w:pStyle w:val="Paragraphedeliste"/>
+        <w:numPr>
+          <w:ilvl w:val="0"/>
+          <w:numId w:val="10"/>
+        </w:numPr>
+      </w:pPr>
+      <w:r>
+        <w:t xml:space="preserve">Distance &gt;300 mm : </w:t>
+      </w:r>
+      <w:r>
+        <w:t>La valeur obtenue en sortie de la fonction vaut 0.</w:t>
+      </w:r>
+    </w:p>
+    <w:p>
+      <w:pPr>
+        <w:pStyle w:val="Titre3"/>
+      </w:pPr>
+      <w:r>
+        <w:t>Résultats obtenus</w:t>
+      </w:r>
+    </w:p>
+    <w:p>
+      <w:r>
+        <w:t>…</w:t>
+      </w:r>
+    </w:p>
+    <w:p/>
+    <w:p/>
+    <w:p/>
+    <w:p/>
     <w:sectPr>
       <w:pgSz w:w="11906" w:h="16838"/>
       <w:pgMar w:top="1417" w:right="1417" w:bottom="1417" w:left="1417" w:header="708" w:footer="708" w:gutter="0"/>
@@ -3728,6 +4555,92 @@
 <file path=word/numbering.xml><?xml version="1.0" encoding="utf-8"?>
 <w:numbering xmlns:wpc="http://schemas.microsoft.com/office/word/2010/wordprocessingCanvas" xmlns:mc="http://schemas.openxmlformats.org/markup-compatibility/2006" xmlns:o="urn:schemas-microsoft-com:office:office" xmlns:r="http://schemas.openxmlformats.org/officeDocument/2006/relationships" xmlns:m="http://schemas.openxmlformats.org/officeDocument/2006/math" xmlns:v="urn:schemas-microsoft-com:vml" xmlns:wp14="http://schemas.microsoft.com/office/word/2010/wordprocessingDrawing" xmlns:wp="http://schemas.openxmlformats.org/drawingml/2006/wordprocessingDrawing" xmlns:w10="urn:schemas-microsoft-com:office:word" xmlns:w="http://schemas.openxmlformats.org/wordprocessingml/2006/main" xmlns:w14="http://schemas.microsoft.com/office/word/2010/wordml" xmlns:wpg="http://schemas.microsoft.com/office/word/2010/wordprocessingGroup" xmlns:wpi="http://schemas.microsoft.com/office/word/2010/wordprocessingInk" xmlns:wne="http://schemas.microsoft.com/office/word/2006/wordml" xmlns:wps="http://schemas.microsoft.com/office/word/2010/wordprocessingShape" mc:Ignorable="w14 wp14">
   <w:abstractNum w:abstractNumId="0">
+    <w:nsid w:val="01653EAD"/>
+    <w:multiLevelType w:val="hybridMultilevel"/>
+    <w:tmpl w:val="6826D386"/>
+    <w:lvl w:ilvl="0" w:tplc="040C000F">
+      <w:start w:val="1"/>
+      <w:numFmt w:val="decimal"/>
+      <w:lvlText w:val="%1."/>
+      <w:lvlJc w:val="left"/>
+      <w:pPr>
+        <w:ind w:left="720" w:hanging="360"/>
+      </w:pPr>
+    </w:lvl>
+    <w:lvl w:ilvl="1" w:tplc="040C0019" w:tentative="1">
+      <w:start w:val="1"/>
+      <w:numFmt w:val="lowerLetter"/>
+      <w:lvlText w:val="%2."/>
+      <w:lvlJc w:val="left"/>
+      <w:pPr>
+        <w:ind w:left="1440" w:hanging="360"/>
+      </w:pPr>
+    </w:lvl>
+    <w:lvl w:ilvl="2" w:tplc="040C001B" w:tentative="1">
+      <w:start w:val="1"/>
+      <w:numFmt w:val="lowerRoman"/>
+      <w:lvlText w:val="%3."/>
+      <w:lvlJc w:val="right"/>
+      <w:pPr>
+        <w:ind w:left="2160" w:hanging="180"/>
+      </w:pPr>
+    </w:lvl>
+    <w:lvl w:ilvl="3" w:tplc="040C000F" w:tentative="1">
+      <w:start w:val="1"/>
+      <w:numFmt w:val="decimal"/>
+      <w:lvlText w:val="%4."/>
+      <w:lvlJc w:val="left"/>
+      <w:pPr>
+        <w:ind w:left="2880" w:hanging="360"/>
+      </w:pPr>
+    </w:lvl>
+    <w:lvl w:ilvl="4" w:tplc="040C0019" w:tentative="1">
+      <w:start w:val="1"/>
+      <w:numFmt w:val="lowerLetter"/>
+      <w:lvlText w:val="%5."/>
+      <w:lvlJc w:val="left"/>
+      <w:pPr>
+        <w:ind w:left="3600" w:hanging="360"/>
+      </w:pPr>
+    </w:lvl>
+    <w:lvl w:ilvl="5" w:tplc="040C001B" w:tentative="1">
+      <w:start w:val="1"/>
+      <w:numFmt w:val="lowerRoman"/>
+      <w:lvlText w:val="%6."/>
+      <w:lvlJc w:val="right"/>
+      <w:pPr>
+        <w:ind w:left="4320" w:hanging="180"/>
+      </w:pPr>
+    </w:lvl>
+    <w:lvl w:ilvl="6" w:tplc="040C000F" w:tentative="1">
+      <w:start w:val="1"/>
+      <w:numFmt w:val="decimal"/>
+      <w:lvlText w:val="%7."/>
+      <w:lvlJc w:val="left"/>
+      <w:pPr>
+        <w:ind w:left="5040" w:hanging="360"/>
+      </w:pPr>
+    </w:lvl>
+    <w:lvl w:ilvl="7" w:tplc="040C0019" w:tentative="1">
+      <w:start w:val="1"/>
+      <w:numFmt w:val="lowerLetter"/>
+      <w:lvlText w:val="%8."/>
+      <w:lvlJc w:val="left"/>
+      <w:pPr>
+        <w:ind w:left="5760" w:hanging="360"/>
+      </w:pPr>
+    </w:lvl>
+    <w:lvl w:ilvl="8" w:tplc="040C001B" w:tentative="1">
+      <w:start w:val="1"/>
+      <w:numFmt w:val="lowerRoman"/>
+      <w:lvlText w:val="%9."/>
+      <w:lvlJc w:val="right"/>
+      <w:pPr>
+        <w:ind w:left="6480" w:hanging="180"/>
+      </w:pPr>
+    </w:lvl>
+  </w:abstractNum>
+  <w:abstractNum w:abstractNumId="1">
     <w:nsid w:val="09A66155"/>
     <w:multiLevelType w:val="hybridMultilevel"/>
     <w:tmpl w:val="4DAC37D4"/>
@@ -3840,7 +4753,120 @@
       </w:rPr>
     </w:lvl>
   </w:abstractNum>
-  <w:abstractNum w:abstractNumId="1">
+  <w:abstractNum w:abstractNumId="2">
+    <w:nsid w:val="0CB53EAB"/>
+    <w:multiLevelType w:val="hybridMultilevel"/>
+    <w:tmpl w:val="A31626A4"/>
+    <w:lvl w:ilvl="0" w:tplc="040C000F">
+      <w:start w:val="1"/>
+      <w:numFmt w:val="decimal"/>
+      <w:lvlText w:val="%1."/>
+      <w:lvlJc w:val="left"/>
+      <w:pPr>
+        <w:ind w:left="720" w:hanging="360"/>
+      </w:pPr>
+      <w:rPr>
+        <w:rFonts w:hint="default"/>
+      </w:rPr>
+    </w:lvl>
+    <w:lvl w:ilvl="1" w:tplc="040C0003" w:tentative="1">
+      <w:start w:val="1"/>
+      <w:numFmt w:val="bullet"/>
+      <w:lvlText w:val="o"/>
+      <w:lvlJc w:val="left"/>
+      <w:pPr>
+        <w:ind w:left="1440" w:hanging="360"/>
+      </w:pPr>
+      <w:rPr>
+        <w:rFonts w:ascii="Courier New" w:hAnsi="Courier New" w:cs="Courier New" w:hint="default"/>
+      </w:rPr>
+    </w:lvl>
+    <w:lvl w:ilvl="2" w:tplc="040C0005" w:tentative="1">
+      <w:start w:val="1"/>
+      <w:numFmt w:val="bullet"/>
+      <w:lvlText w:val=""/>
+      <w:lvlJc w:val="left"/>
+      <w:pPr>
+        <w:ind w:left="2160" w:hanging="360"/>
+      </w:pPr>
+      <w:rPr>
+        <w:rFonts w:ascii="Wingdings" w:hAnsi="Wingdings" w:hint="default"/>
+      </w:rPr>
+    </w:lvl>
+    <w:lvl w:ilvl="3" w:tplc="040C0001" w:tentative="1">
+      <w:start w:val="1"/>
+      <w:numFmt w:val="bullet"/>
+      <w:lvlText w:val=""/>
+      <w:lvlJc w:val="left"/>
+      <w:pPr>
+        <w:ind w:left="2880" w:hanging="360"/>
+      </w:pPr>
+      <w:rPr>
+        <w:rFonts w:ascii="Symbol" w:hAnsi="Symbol" w:hint="default"/>
+      </w:rPr>
+    </w:lvl>
+    <w:lvl w:ilvl="4" w:tplc="040C0003" w:tentative="1">
+      <w:start w:val="1"/>
+      <w:numFmt w:val="bullet"/>
+      <w:lvlText w:val="o"/>
+      <w:lvlJc w:val="left"/>
+      <w:pPr>
+        <w:ind w:left="3600" w:hanging="360"/>
+      </w:pPr>
+      <w:rPr>
+        <w:rFonts w:ascii="Courier New" w:hAnsi="Courier New" w:cs="Courier New" w:hint="default"/>
+      </w:rPr>
+    </w:lvl>
+    <w:lvl w:ilvl="5" w:tplc="040C0005" w:tentative="1">
+      <w:start w:val="1"/>
+      <w:numFmt w:val="bullet"/>
+      <w:lvlText w:val=""/>
+      <w:lvlJc w:val="left"/>
+      <w:pPr>
+        <w:ind w:left="4320" w:hanging="360"/>
+      </w:pPr>
+      <w:rPr>
+        <w:rFonts w:ascii="Wingdings" w:hAnsi="Wingdings" w:hint="default"/>
+      </w:rPr>
+    </w:lvl>
+    <w:lvl w:ilvl="6" w:tplc="040C0001" w:tentative="1">
+      <w:start w:val="1"/>
+      <w:numFmt w:val="bullet"/>
+      <w:lvlText w:val=""/>
+      <w:lvlJc w:val="left"/>
+      <w:pPr>
+        <w:ind w:left="5040" w:hanging="360"/>
+      </w:pPr>
+      <w:rPr>
+        <w:rFonts w:ascii="Symbol" w:hAnsi="Symbol" w:hint="default"/>
+      </w:rPr>
+    </w:lvl>
+    <w:lvl w:ilvl="7" w:tplc="040C0003" w:tentative="1">
+      <w:start w:val="1"/>
+      <w:numFmt w:val="bullet"/>
+      <w:lvlText w:val="o"/>
+      <w:lvlJc w:val="left"/>
+      <w:pPr>
+        <w:ind w:left="5760" w:hanging="360"/>
+      </w:pPr>
+      <w:rPr>
+        <w:rFonts w:ascii="Courier New" w:hAnsi="Courier New" w:cs="Courier New" w:hint="default"/>
+      </w:rPr>
+    </w:lvl>
+    <w:lvl w:ilvl="8" w:tplc="040C0005" w:tentative="1">
+      <w:start w:val="1"/>
+      <w:numFmt w:val="bullet"/>
+      <w:lvlText w:val=""/>
+      <w:lvlJc w:val="left"/>
+      <w:pPr>
+        <w:ind w:left="6480" w:hanging="360"/>
+      </w:pPr>
+      <w:rPr>
+        <w:rFonts w:ascii="Wingdings" w:hAnsi="Wingdings" w:hint="default"/>
+      </w:rPr>
+    </w:lvl>
+  </w:abstractNum>
+  <w:abstractNum w:abstractNumId="3">
     <w:nsid w:val="16FF7196"/>
     <w:multiLevelType w:val="hybridMultilevel"/>
     <w:tmpl w:val="EED6073E"/>
@@ -3952,7 +4978,7 @@
       </w:rPr>
     </w:lvl>
   </w:abstractNum>
-  <w:abstractNum w:abstractNumId="2">
+  <w:abstractNum w:abstractNumId="4">
     <w:nsid w:val="236A5CE9"/>
     <w:multiLevelType w:val="hybridMultilevel"/>
     <w:tmpl w:val="2EDE4E28"/>
@@ -4064,7 +5090,7 @@
       </w:rPr>
     </w:lvl>
   </w:abstractNum>
-  <w:abstractNum w:abstractNumId="3">
+  <w:abstractNum w:abstractNumId="5">
     <w:nsid w:val="40914CA8"/>
     <w:multiLevelType w:val="hybridMultilevel"/>
     <w:tmpl w:val="3070B75C"/>
@@ -4177,7 +5203,7 @@
       </w:rPr>
     </w:lvl>
   </w:abstractNum>
-  <w:abstractNum w:abstractNumId="4">
+  <w:abstractNum w:abstractNumId="6">
     <w:nsid w:val="41A33AD7"/>
     <w:multiLevelType w:val="hybridMultilevel"/>
     <w:tmpl w:val="185E2F32"/>
@@ -4290,7 +5316,185 @@
       </w:rPr>
     </w:lvl>
   </w:abstractNum>
-  <w:abstractNum w:abstractNumId="5">
+  <w:abstractNum w:abstractNumId="7">
+    <w:nsid w:val="594571E6"/>
+    <w:multiLevelType w:val="hybridMultilevel"/>
+    <w:tmpl w:val="9C0024CC"/>
+    <w:lvl w:ilvl="0" w:tplc="040C000F">
+      <w:start w:val="1"/>
+      <w:numFmt w:val="decimal"/>
+      <w:lvlText w:val="%1."/>
+      <w:lvlJc w:val="left"/>
+      <w:pPr>
+        <w:ind w:left="720" w:hanging="360"/>
+      </w:pPr>
+      <w:rPr>
+        <w:rFonts w:hint="default"/>
+      </w:rPr>
+    </w:lvl>
+    <w:lvl w:ilvl="1" w:tplc="040C0019" w:tentative="1">
+      <w:start w:val="1"/>
+      <w:numFmt w:val="lowerLetter"/>
+      <w:lvlText w:val="%2."/>
+      <w:lvlJc w:val="left"/>
+      <w:pPr>
+        <w:ind w:left="1440" w:hanging="360"/>
+      </w:pPr>
+    </w:lvl>
+    <w:lvl w:ilvl="2" w:tplc="040C001B" w:tentative="1">
+      <w:start w:val="1"/>
+      <w:numFmt w:val="lowerRoman"/>
+      <w:lvlText w:val="%3."/>
+      <w:lvlJc w:val="right"/>
+      <w:pPr>
+        <w:ind w:left="2160" w:hanging="180"/>
+      </w:pPr>
+    </w:lvl>
+    <w:lvl w:ilvl="3" w:tplc="040C000F" w:tentative="1">
+      <w:start w:val="1"/>
+      <w:numFmt w:val="decimal"/>
+      <w:lvlText w:val="%4."/>
+      <w:lvlJc w:val="left"/>
+      <w:pPr>
+        <w:ind w:left="2880" w:hanging="360"/>
+      </w:pPr>
+    </w:lvl>
+    <w:lvl w:ilvl="4" w:tplc="040C0019" w:tentative="1">
+      <w:start w:val="1"/>
+      <w:numFmt w:val="lowerLetter"/>
+      <w:lvlText w:val="%5."/>
+      <w:lvlJc w:val="left"/>
+      <w:pPr>
+        <w:ind w:left="3600" w:hanging="360"/>
+      </w:pPr>
+    </w:lvl>
+    <w:lvl w:ilvl="5" w:tplc="040C001B" w:tentative="1">
+      <w:start w:val="1"/>
+      <w:numFmt w:val="lowerRoman"/>
+      <w:lvlText w:val="%6."/>
+      <w:lvlJc w:val="right"/>
+      <w:pPr>
+        <w:ind w:left="4320" w:hanging="180"/>
+      </w:pPr>
+    </w:lvl>
+    <w:lvl w:ilvl="6" w:tplc="040C000F" w:tentative="1">
+      <w:start w:val="1"/>
+      <w:numFmt w:val="decimal"/>
+      <w:lvlText w:val="%7."/>
+      <w:lvlJc w:val="left"/>
+      <w:pPr>
+        <w:ind w:left="5040" w:hanging="360"/>
+      </w:pPr>
+    </w:lvl>
+    <w:lvl w:ilvl="7" w:tplc="040C0019" w:tentative="1">
+      <w:start w:val="1"/>
+      <w:numFmt w:val="lowerLetter"/>
+      <w:lvlText w:val="%8."/>
+      <w:lvlJc w:val="left"/>
+      <w:pPr>
+        <w:ind w:left="5760" w:hanging="360"/>
+      </w:pPr>
+    </w:lvl>
+    <w:lvl w:ilvl="8" w:tplc="040C001B" w:tentative="1">
+      <w:start w:val="1"/>
+      <w:numFmt w:val="lowerRoman"/>
+      <w:lvlText w:val="%9."/>
+      <w:lvlJc w:val="right"/>
+      <w:pPr>
+        <w:ind w:left="6480" w:hanging="180"/>
+      </w:pPr>
+    </w:lvl>
+  </w:abstractNum>
+  <w:abstractNum w:abstractNumId="8">
+    <w:nsid w:val="70DE3932"/>
+    <w:multiLevelType w:val="hybridMultilevel"/>
+    <w:tmpl w:val="C7B867F2"/>
+    <w:lvl w:ilvl="0" w:tplc="040C000F">
+      <w:start w:val="1"/>
+      <w:numFmt w:val="decimal"/>
+      <w:lvlText w:val="%1."/>
+      <w:lvlJc w:val="left"/>
+      <w:pPr>
+        <w:ind w:left="720" w:hanging="360"/>
+      </w:pPr>
+      <w:rPr>
+        <w:rFonts w:hint="default"/>
+      </w:rPr>
+    </w:lvl>
+    <w:lvl w:ilvl="1" w:tplc="040C0019" w:tentative="1">
+      <w:start w:val="1"/>
+      <w:numFmt w:val="lowerLetter"/>
+      <w:lvlText w:val="%2."/>
+      <w:lvlJc w:val="left"/>
+      <w:pPr>
+        <w:ind w:left="1440" w:hanging="360"/>
+      </w:pPr>
+    </w:lvl>
+    <w:lvl w:ilvl="2" w:tplc="040C001B" w:tentative="1">
+      <w:start w:val="1"/>
+      <w:numFmt w:val="lowerRoman"/>
+      <w:lvlText w:val="%3."/>
+      <w:lvlJc w:val="right"/>
+      <w:pPr>
+        <w:ind w:left="2160" w:hanging="180"/>
+      </w:pPr>
+    </w:lvl>
+    <w:lvl w:ilvl="3" w:tplc="040C000F" w:tentative="1">
+      <w:start w:val="1"/>
+      <w:numFmt w:val="decimal"/>
+      <w:lvlText w:val="%4."/>
+      <w:lvlJc w:val="left"/>
+      <w:pPr>
+        <w:ind w:left="2880" w:hanging="360"/>
+      </w:pPr>
+    </w:lvl>
+    <w:lvl w:ilvl="4" w:tplc="040C0019" w:tentative="1">
+      <w:start w:val="1"/>
+      <w:numFmt w:val="lowerLetter"/>
+      <w:lvlText w:val="%5."/>
+      <w:lvlJc w:val="left"/>
+      <w:pPr>
+        <w:ind w:left="3600" w:hanging="360"/>
+      </w:pPr>
+    </w:lvl>
+    <w:lvl w:ilvl="5" w:tplc="040C001B" w:tentative="1">
+      <w:start w:val="1"/>
+      <w:numFmt w:val="lowerRoman"/>
+      <w:lvlText w:val="%6."/>
+      <w:lvlJc w:val="right"/>
+      <w:pPr>
+        <w:ind w:left="4320" w:hanging="180"/>
+      </w:pPr>
+    </w:lvl>
+    <w:lvl w:ilvl="6" w:tplc="040C000F" w:tentative="1">
+      <w:start w:val="1"/>
+      <w:numFmt w:val="decimal"/>
+      <w:lvlText w:val="%7."/>
+      <w:lvlJc w:val="left"/>
+      <w:pPr>
+        <w:ind w:left="5040" w:hanging="360"/>
+      </w:pPr>
+    </w:lvl>
+    <w:lvl w:ilvl="7" w:tplc="040C0019" w:tentative="1">
+      <w:start w:val="1"/>
+      <w:numFmt w:val="lowerLetter"/>
+      <w:lvlText w:val="%8."/>
+      <w:lvlJc w:val="left"/>
+      <w:pPr>
+        <w:ind w:left="5760" w:hanging="360"/>
+      </w:pPr>
+    </w:lvl>
+    <w:lvl w:ilvl="8" w:tplc="040C001B" w:tentative="1">
+      <w:start w:val="1"/>
+      <w:numFmt w:val="lowerRoman"/>
+      <w:lvlText w:val="%9."/>
+      <w:lvlJc w:val="right"/>
+      <w:pPr>
+        <w:ind w:left="6480" w:hanging="180"/>
+      </w:pPr>
+    </w:lvl>
+  </w:abstractNum>
+  <w:abstractNum w:abstractNumId="9">
     <w:nsid w:val="7A02799B"/>
     <w:multiLevelType w:val="hybridMultilevel"/>
     <w:tmpl w:val="EE6AEC74"/>
@@ -4404,22 +5608,34 @@
     </w:lvl>
   </w:abstractNum>
   <w:num w:numId="1">
+    <w:abstractNumId w:val="6"/>
+  </w:num>
+  <w:num w:numId="2">
+    <w:abstractNumId w:val="9"/>
+  </w:num>
+  <w:num w:numId="3">
+    <w:abstractNumId w:val="1"/>
+  </w:num>
+  <w:num w:numId="4">
+    <w:abstractNumId w:val="3"/>
+  </w:num>
+  <w:num w:numId="5">
     <w:abstractNumId w:val="4"/>
   </w:num>
-  <w:num w:numId="2">
+  <w:num w:numId="6">
     <w:abstractNumId w:val="5"/>
   </w:num>
-  <w:num w:numId="3">
+  <w:num w:numId="7">
+    <w:abstractNumId w:val="2"/>
+  </w:num>
+  <w:num w:numId="8">
     <w:abstractNumId w:val="0"/>
   </w:num>
-  <w:num w:numId="4">
-    <w:abstractNumId w:val="1"/>
+  <w:num w:numId="9">
+    <w:abstractNumId w:val="8"/>
   </w:num>
-  <w:num w:numId="5">
-    <w:abstractNumId w:val="2"/>
-  </w:num>
-  <w:num w:numId="6">
-    <w:abstractNumId w:val="3"/>
+  <w:num w:numId="10">
+    <w:abstractNumId w:val="7"/>
   </w:num>
 </w:numbering>
 </file>
@@ -4584,6 +5800,29 @@
     <w:name w:val="Normal"/>
     <w:qFormat/>
     <w:rsid w:val="006041A7"/>
+  </w:style>
+  <w:style w:type="paragraph" w:styleId="Titre1">
+    <w:name w:val="heading 1"/>
+    <w:basedOn w:val="Normal"/>
+    <w:next w:val="Normal"/>
+    <w:link w:val="Titre1Car"/>
+    <w:uiPriority w:val="9"/>
+    <w:qFormat/>
+    <w:rsid w:val="002D61E8"/>
+    <w:pPr>
+      <w:keepNext/>
+      <w:keepLines/>
+      <w:spacing w:before="480" w:after="0"/>
+      <w:outlineLvl w:val="0"/>
+    </w:pPr>
+    <w:rPr>
+      <w:rFonts w:asciiTheme="majorHAnsi" w:eastAsiaTheme="majorEastAsia" w:hAnsiTheme="majorHAnsi" w:cstheme="majorBidi"/>
+      <w:b/>
+      <w:bCs/>
+      <w:color w:val="365F91" w:themeColor="accent1" w:themeShade="BF"/>
+      <w:sz w:val="28"/>
+      <w:szCs w:val="28"/>
+    </w:rPr>
   </w:style>
   <w:style w:type="paragraph" w:styleId="Titre2">
     <w:name w:val="heading 2"/>
@@ -4784,6 +6023,21 @@
       <w:color w:val="4F81BD" w:themeColor="accent1"/>
     </w:rPr>
   </w:style>
+  <w:style w:type="character" w:customStyle="1" w:styleId="Titre1Car">
+    <w:name w:val="Titre 1 Car"/>
+    <w:basedOn w:val="Policepardfaut"/>
+    <w:link w:val="Titre1"/>
+    <w:uiPriority w:val="9"/>
+    <w:rsid w:val="002D61E8"/>
+    <w:rPr>
+      <w:rFonts w:asciiTheme="majorHAnsi" w:eastAsiaTheme="majorEastAsia" w:hAnsiTheme="majorHAnsi" w:cstheme="majorBidi"/>
+      <w:b/>
+      <w:bCs/>
+      <w:color w:val="365F91" w:themeColor="accent1" w:themeShade="BF"/>
+      <w:sz w:val="28"/>
+      <w:szCs w:val="28"/>
+    </w:rPr>
+  </w:style>
 </w:styles>
 </file>
 
@@ -4947,6 +6201,29 @@
     <w:name w:val="Normal"/>
     <w:qFormat/>
     <w:rsid w:val="006041A7"/>
+  </w:style>
+  <w:style w:type="paragraph" w:styleId="Titre1">
+    <w:name w:val="heading 1"/>
+    <w:basedOn w:val="Normal"/>
+    <w:next w:val="Normal"/>
+    <w:link w:val="Titre1Car"/>
+    <w:uiPriority w:val="9"/>
+    <w:qFormat/>
+    <w:rsid w:val="002D61E8"/>
+    <w:pPr>
+      <w:keepNext/>
+      <w:keepLines/>
+      <w:spacing w:before="480" w:after="0"/>
+      <w:outlineLvl w:val="0"/>
+    </w:pPr>
+    <w:rPr>
+      <w:rFonts w:asciiTheme="majorHAnsi" w:eastAsiaTheme="majorEastAsia" w:hAnsiTheme="majorHAnsi" w:cstheme="majorBidi"/>
+      <w:b/>
+      <w:bCs/>
+      <w:color w:val="365F91" w:themeColor="accent1" w:themeShade="BF"/>
+      <w:sz w:val="28"/>
+      <w:szCs w:val="28"/>
+    </w:rPr>
   </w:style>
   <w:style w:type="paragraph" w:styleId="Titre2">
     <w:name w:val="heading 2"/>
@@ -5145,6 +6422,21 @@
       <w:i/>
       <w:iCs/>
       <w:color w:val="4F81BD" w:themeColor="accent1"/>
+    </w:rPr>
+  </w:style>
+  <w:style w:type="character" w:customStyle="1" w:styleId="Titre1Car">
+    <w:name w:val="Titre 1 Car"/>
+    <w:basedOn w:val="Policepardfaut"/>
+    <w:link w:val="Titre1"/>
+    <w:uiPriority w:val="9"/>
+    <w:rsid w:val="002D61E8"/>
+    <w:rPr>
+      <w:rFonts w:asciiTheme="majorHAnsi" w:eastAsiaTheme="majorEastAsia" w:hAnsiTheme="majorHAnsi" w:cstheme="majorBidi"/>
+      <w:b/>
+      <w:bCs/>
+      <w:color w:val="365F91" w:themeColor="accent1" w:themeShade="BF"/>
+      <w:sz w:val="28"/>
+      <w:szCs w:val="28"/>
     </w:rPr>
   </w:style>
 </w:styles>
@@ -5440,7 +6732,7 @@
 </file>
 
 <file path=customXml/itemProps1.xml><?xml version="1.0" encoding="utf-8"?>
-<ds:datastoreItem xmlns:ds="http://schemas.openxmlformats.org/officeDocument/2006/customXml" ds:itemID="{1F6DFCBA-417E-4895-A185-7166992AAE84}">
+<ds:datastoreItem xmlns:ds="http://schemas.openxmlformats.org/officeDocument/2006/customXml" ds:itemID="{F8B860FF-099B-4C4D-8DCF-2D0906055535}">
   <ds:schemaRefs>
     <ds:schemaRef ds:uri="http://schemas.openxmlformats.org/officeDocument/2006/bibliography"/>
   </ds:schemaRefs>

</xml_diff>

<commit_message>
creation test_2231 et maj spec
</commit_message>
<xml_diff>
--- a/Documents/Specifications_bis.docx
+++ b/Documents/Specifications_bis.docx
@@ -2088,8 +2088,6 @@
           <w:lang w:val="fr-FR"/>
         </w:rPr>
       </w:pPr>
-      <w:bookmarkStart w:id="0" w:name="_GoBack"/>
-      <w:bookmarkEnd w:id="0"/>
     </w:p>
     <w:p>
       <w:pPr>
@@ -2564,11 +2562,11 @@
         <w:pStyle w:val="Titre1"/>
         <w:spacing w:before="0"/>
       </w:pPr>
-      <w:bookmarkStart w:id="1" w:name="_Toc411796856"/>
+      <w:bookmarkStart w:id="0" w:name="_Toc411796856"/>
       <w:r>
         <w:t>Spécifications architecturales du logiciel</w:t>
       </w:r>
-      <w:bookmarkEnd w:id="1"/>
+      <w:bookmarkEnd w:id="0"/>
     </w:p>
     <w:p>
       <w:pPr>
@@ -3515,11 +3513,11 @@
       <w:pPr>
         <w:pStyle w:val="Titre1"/>
       </w:pPr>
-      <w:bookmarkStart w:id="2" w:name="_Toc411796917"/>
+      <w:bookmarkStart w:id="1" w:name="_Toc411796917"/>
       <w:r>
         <w:t>Spécifications détaillées du logiciel</w:t>
       </w:r>
-      <w:bookmarkEnd w:id="2"/>
+      <w:bookmarkEnd w:id="1"/>
     </w:p>
     <w:p>
       <w:pPr>
@@ -9270,15 +9268,7 @@
           <w:sz w:val="24"/>
           <w:szCs w:val="24"/>
         </w:rPr>
-        <w:t>2</w:t>
-      </w:r>
-      <w:r>
-        <w:rPr>
-          <w:rFonts w:ascii="Times New Roman" w:hAnsi="Times New Roman" w:cs="Times New Roman"/>
-          <w:sz w:val="24"/>
-          <w:szCs w:val="24"/>
-        </w:rPr>
-        <w:t xml:space="preserve"> correspond à la valeur </w:t>
+        <w:t xml:space="preserve">2 correspond à la valeur </w:t>
       </w:r>
       <w:r>
         <w:rPr>
@@ -9319,15 +9309,7 @@
           <w:sz w:val="24"/>
           <w:szCs w:val="24"/>
         </w:rPr>
-        <w:t>3</w:t>
-      </w:r>
-      <w:r>
-        <w:rPr>
-          <w:rFonts w:ascii="Times New Roman" w:hAnsi="Times New Roman" w:cs="Times New Roman"/>
-          <w:sz w:val="24"/>
-          <w:szCs w:val="24"/>
-        </w:rPr>
-        <w:t xml:space="preserve"> correspond à la valeur </w:t>
+        <w:t xml:space="preserve">3 correspond à la valeur </w:t>
       </w:r>
       <w:r>
         <w:rPr>
@@ -9368,15 +9350,7 @@
           <w:sz w:val="24"/>
           <w:szCs w:val="24"/>
         </w:rPr>
-        <w:t>4</w:t>
-      </w:r>
-      <w:r>
-        <w:rPr>
-          <w:rFonts w:ascii="Times New Roman" w:hAnsi="Times New Roman" w:cs="Times New Roman"/>
-          <w:sz w:val="24"/>
-          <w:szCs w:val="24"/>
-        </w:rPr>
-        <w:t xml:space="preserve"> correspond à la valeur </w:t>
+        <w:t xml:space="preserve">4 correspond à la valeur </w:t>
       </w:r>
       <w:r>
         <w:rPr>
@@ -10228,15 +10202,7 @@
           <w:sz w:val="24"/>
           <w:szCs w:val="24"/>
         </w:rPr>
-        <w:t>est un caractère non signé qui est transmis vi le</w:t>
-      </w:r>
-      <w:r>
-        <w:rPr>
-          <w:rFonts w:ascii="Times New Roman" w:hAnsi="Times New Roman" w:cs="Times New Roman"/>
-          <w:sz w:val="24"/>
-          <w:szCs w:val="24"/>
-        </w:rPr>
-        <w:t xml:space="preserve"> dispositif Bluetooth</w:t>
+        <w:t>est un caractère non signé qui est transmis vi le dispositif Bluetooth</w:t>
       </w:r>
       <w:r>
         <w:rPr>
@@ -10375,15 +10341,7 @@
           <w:sz w:val="24"/>
           <w:szCs w:val="24"/>
         </w:rPr>
-        <w:t>b</w:t>
-      </w:r>
-      <w:r>
-        <w:rPr>
-          <w:rFonts w:ascii="Times New Roman" w:hAnsi="Times New Roman" w:cs="Times New Roman"/>
-          <w:sz w:val="24"/>
-          <w:szCs w:val="24"/>
-        </w:rPr>
-        <w:t>luetooth</w:t>
+        <w:t>bluetooth</w:t>
       </w:r>
       <w:proofErr w:type="spellEnd"/>
       <w:r>
@@ -10822,23 +10780,7 @@
           <w:sz w:val="24"/>
           <w:szCs w:val="24"/>
         </w:rPr>
-        <w:t xml:space="preserve"> </w:t>
-      </w:r>
-      <w:r>
-        <w:rPr>
-          <w:rFonts w:ascii="Times New Roman" w:hAnsi="Times New Roman" w:cs="Times New Roman"/>
-          <w:sz w:val="24"/>
-          <w:szCs w:val="24"/>
-        </w:rPr>
-        <w:t xml:space="preserve">est un caractère non signé </w:t>
-      </w:r>
-      <w:r>
-        <w:rPr>
-          <w:rFonts w:ascii="Times New Roman" w:hAnsi="Times New Roman" w:cs="Times New Roman"/>
-          <w:sz w:val="24"/>
-          <w:szCs w:val="24"/>
-        </w:rPr>
-        <w:t>qui est transmis via la communication SPI.</w:t>
+        <w:t xml:space="preserve"> est un caractère non signé qui est transmis via la communication SPI.</w:t>
       </w:r>
     </w:p>
     <w:p>
@@ -10968,23 +10910,7 @@
           <w:sz w:val="24"/>
           <w:szCs w:val="24"/>
         </w:rPr>
-        <w:t xml:space="preserve">une donnée via la communication SPI </w:t>
-      </w:r>
-      <w:r>
-        <w:rPr>
-          <w:rFonts w:ascii="Times New Roman" w:hAnsi="Times New Roman" w:cs="Times New Roman"/>
-          <w:sz w:val="24"/>
-          <w:szCs w:val="24"/>
-        </w:rPr>
-        <w:t>du</w:t>
-      </w:r>
-      <w:r>
-        <w:rPr>
-          <w:rFonts w:ascii="Times New Roman" w:hAnsi="Times New Roman" w:cs="Times New Roman"/>
-          <w:sz w:val="24"/>
-          <w:szCs w:val="24"/>
-        </w:rPr>
-        <w:t xml:space="preserve"> second microcontrôleur.</w:t>
+        <w:t>une donnée via la communication SPI du second microcontrôleur.</w:t>
       </w:r>
     </w:p>
     <w:p>
@@ -11036,15 +10962,7 @@
           <w:sz w:val="24"/>
           <w:szCs w:val="24"/>
         </w:rPr>
-        <w:t xml:space="preserve">de </w:t>
-      </w:r>
-      <w:r>
-        <w:rPr>
-          <w:rFonts w:ascii="Times New Roman" w:hAnsi="Times New Roman" w:cs="Times New Roman"/>
-          <w:sz w:val="24"/>
-          <w:szCs w:val="24"/>
-        </w:rPr>
-        <w:t>la communication SPI.</w:t>
+        <w:t>de la communication SPI.</w:t>
       </w:r>
     </w:p>
     <w:p>
@@ -11806,31 +11724,7 @@
           <w:sz w:val="24"/>
           <w:szCs w:val="24"/>
         </w:rPr>
-        <w:t>A présent, voici</w:t>
-      </w:r>
-      <w:r>
-        <w:rPr>
-          <w:rFonts w:ascii="Times New Roman" w:hAnsi="Times New Roman" w:cs="Times New Roman"/>
-          <w:sz w:val="24"/>
-          <w:szCs w:val="24"/>
-        </w:rPr>
-        <w:t xml:space="preserve"> les modules utilisées par le microcontrôleur </w:t>
-      </w:r>
-      <w:r>
-        <w:rPr>
-          <w:rFonts w:ascii="Times New Roman" w:hAnsi="Times New Roman" w:cs="Times New Roman"/>
-          <w:sz w:val="24"/>
-          <w:szCs w:val="24"/>
-        </w:rPr>
-        <w:t>MSP430G2231</w:t>
-      </w:r>
-      <w:r>
-        <w:rPr>
-          <w:rFonts w:ascii="Times New Roman" w:hAnsi="Times New Roman" w:cs="Times New Roman"/>
-          <w:sz w:val="24"/>
-          <w:szCs w:val="24"/>
-        </w:rPr>
-        <w:t> :</w:t>
+        <w:t>A présent, voici les modules utilisées par le microcontrôleur MSP430G2231 :</w:t>
       </w:r>
     </w:p>
     <w:p>
@@ -12469,6 +12363,512 @@
         <w:pStyle w:val="Paragraphedeliste"/>
         <w:numPr>
           <w:ilvl w:val="0"/>
+          <w:numId w:val="19"/>
+        </w:numPr>
+        <w:jc w:val="both"/>
+        <w:rPr>
+          <w:rFonts w:ascii="Times New Roman" w:hAnsi="Times New Roman" w:cs="Times New Roman"/>
+          <w:sz w:val="24"/>
+          <w:szCs w:val="24"/>
+        </w:rPr>
+      </w:pPr>
+      <w:r>
+        <w:rPr>
+          <w:rFonts w:ascii="Times New Roman" w:hAnsi="Times New Roman" w:cs="Times New Roman"/>
+          <w:sz w:val="24"/>
+          <w:szCs w:val="24"/>
+        </w:rPr>
+        <w:t xml:space="preserve">Pour </w:t>
+      </w:r>
+      <w:r>
+        <w:rPr>
+          <w:rFonts w:ascii="Times New Roman" w:hAnsi="Times New Roman" w:cs="Times New Roman"/>
+          <w:i/>
+          <w:sz w:val="24"/>
+          <w:szCs w:val="24"/>
+        </w:rPr>
+        <w:t>DEG</w:t>
+      </w:r>
+      <w:r>
+        <w:rPr>
+          <w:rFonts w:ascii="Times New Roman" w:hAnsi="Times New Roman" w:cs="Times New Roman"/>
+          <w:sz w:val="24"/>
+          <w:szCs w:val="24"/>
+        </w:rPr>
+        <w:t xml:space="preserve"> = 0, </w:t>
+      </w:r>
+      <w:r>
+        <w:rPr>
+          <w:rFonts w:ascii="Times New Roman" w:hAnsi="Times New Roman" w:cs="Times New Roman"/>
+          <w:i/>
+          <w:sz w:val="24"/>
+          <w:szCs w:val="24"/>
+        </w:rPr>
+        <w:t>TACCR</w:t>
+      </w:r>
+      <w:r>
+        <w:rPr>
+          <w:rFonts w:ascii="Times New Roman" w:hAnsi="Times New Roman" w:cs="Times New Roman"/>
+          <w:i/>
+          <w:sz w:val="24"/>
+          <w:szCs w:val="24"/>
+        </w:rPr>
+        <w:t xml:space="preserve"> </w:t>
+      </w:r>
+      <w:r>
+        <w:rPr>
+          <w:rFonts w:ascii="Times New Roman" w:hAnsi="Times New Roman" w:cs="Times New Roman"/>
+          <w:sz w:val="24"/>
+          <w:szCs w:val="24"/>
+        </w:rPr>
+        <w:t>= 500 et le servomoteur se place à 0°</w:t>
+      </w:r>
+    </w:p>
+    <w:p>
+      <w:pPr>
+        <w:pStyle w:val="Paragraphedeliste"/>
+        <w:numPr>
+          <w:ilvl w:val="0"/>
+          <w:numId w:val="19"/>
+        </w:numPr>
+        <w:jc w:val="both"/>
+        <w:rPr>
+          <w:rFonts w:ascii="Times New Roman" w:hAnsi="Times New Roman" w:cs="Times New Roman"/>
+          <w:sz w:val="24"/>
+          <w:szCs w:val="24"/>
+        </w:rPr>
+      </w:pPr>
+      <w:r>
+        <w:rPr>
+          <w:rFonts w:ascii="Times New Roman" w:hAnsi="Times New Roman" w:cs="Times New Roman"/>
+          <w:sz w:val="24"/>
+          <w:szCs w:val="24"/>
+        </w:rPr>
+        <w:t xml:space="preserve">Pour </w:t>
+      </w:r>
+      <w:r>
+        <w:rPr>
+          <w:rFonts w:ascii="Times New Roman" w:hAnsi="Times New Roman" w:cs="Times New Roman"/>
+          <w:i/>
+          <w:sz w:val="24"/>
+          <w:szCs w:val="24"/>
+        </w:rPr>
+        <w:t>DEG</w:t>
+      </w:r>
+      <w:r>
+        <w:rPr>
+          <w:rFonts w:ascii="Times New Roman" w:hAnsi="Times New Roman" w:cs="Times New Roman"/>
+          <w:sz w:val="24"/>
+          <w:szCs w:val="24"/>
+        </w:rPr>
+        <w:t xml:space="preserve"> compris entre 1</w:t>
+      </w:r>
+      <w:r>
+        <w:rPr>
+          <w:rFonts w:ascii="Times New Roman" w:hAnsi="Times New Roman" w:cs="Times New Roman"/>
+          <w:sz w:val="24"/>
+          <w:szCs w:val="24"/>
+        </w:rPr>
+        <w:t xml:space="preserve"> et 45, </w:t>
+      </w:r>
+      <w:r>
+        <w:rPr>
+          <w:rFonts w:ascii="Times New Roman" w:hAnsi="Times New Roman" w:cs="Times New Roman"/>
+          <w:i/>
+          <w:sz w:val="24"/>
+          <w:szCs w:val="24"/>
+        </w:rPr>
+        <w:t>TACCR</w:t>
+      </w:r>
+      <w:r>
+        <w:rPr>
+          <w:rFonts w:ascii="Times New Roman" w:hAnsi="Times New Roman" w:cs="Times New Roman"/>
+          <w:i/>
+          <w:sz w:val="24"/>
+          <w:szCs w:val="24"/>
+        </w:rPr>
+        <w:t xml:space="preserve"> </w:t>
+      </w:r>
+      <w:r>
+        <w:rPr>
+          <w:rFonts w:ascii="Times New Roman" w:hAnsi="Times New Roman" w:cs="Times New Roman"/>
+          <w:sz w:val="24"/>
+          <w:szCs w:val="24"/>
+        </w:rPr>
+        <w:t xml:space="preserve">= </w:t>
+      </w:r>
+      <w:r>
+        <w:rPr>
+          <w:rFonts w:ascii="Times New Roman" w:hAnsi="Times New Roman" w:cs="Times New Roman"/>
+          <w:sz w:val="24"/>
+          <w:szCs w:val="24"/>
+        </w:rPr>
+        <w:t>1000</w:t>
+      </w:r>
+      <w:r>
+        <w:rPr>
+          <w:rFonts w:ascii="Times New Roman" w:hAnsi="Times New Roman" w:cs="Times New Roman"/>
+          <w:sz w:val="24"/>
+          <w:szCs w:val="24"/>
+        </w:rPr>
+        <w:t xml:space="preserve"> et le servomoteur se place à </w:t>
+      </w:r>
+      <w:r>
+        <w:rPr>
+          <w:rFonts w:ascii="Times New Roman" w:hAnsi="Times New Roman" w:cs="Times New Roman"/>
+          <w:sz w:val="24"/>
+          <w:szCs w:val="24"/>
+        </w:rPr>
+        <w:t>45</w:t>
+      </w:r>
+      <w:r>
+        <w:rPr>
+          <w:rFonts w:ascii="Times New Roman" w:hAnsi="Times New Roman" w:cs="Times New Roman"/>
+          <w:sz w:val="24"/>
+          <w:szCs w:val="24"/>
+        </w:rPr>
+        <w:t>°</w:t>
+      </w:r>
+    </w:p>
+    <w:p>
+      <w:pPr>
+        <w:pStyle w:val="Paragraphedeliste"/>
+        <w:numPr>
+          <w:ilvl w:val="0"/>
+          <w:numId w:val="19"/>
+        </w:numPr>
+        <w:jc w:val="both"/>
+        <w:rPr>
+          <w:rFonts w:ascii="Times New Roman" w:hAnsi="Times New Roman" w:cs="Times New Roman"/>
+          <w:sz w:val="24"/>
+          <w:szCs w:val="24"/>
+        </w:rPr>
+      </w:pPr>
+      <w:r>
+        <w:rPr>
+          <w:rFonts w:ascii="Times New Roman" w:hAnsi="Times New Roman" w:cs="Times New Roman"/>
+          <w:sz w:val="24"/>
+          <w:szCs w:val="24"/>
+        </w:rPr>
+        <w:t xml:space="preserve">Pour </w:t>
+      </w:r>
+      <w:r>
+        <w:rPr>
+          <w:rFonts w:ascii="Times New Roman" w:hAnsi="Times New Roman" w:cs="Times New Roman"/>
+          <w:i/>
+          <w:sz w:val="24"/>
+          <w:szCs w:val="24"/>
+        </w:rPr>
+        <w:t>DEG</w:t>
+      </w:r>
+      <w:r>
+        <w:rPr>
+          <w:rFonts w:ascii="Times New Roman" w:hAnsi="Times New Roman" w:cs="Times New Roman"/>
+          <w:sz w:val="24"/>
+          <w:szCs w:val="24"/>
+        </w:rPr>
+        <w:t xml:space="preserve"> compris entre 46</w:t>
+      </w:r>
+      <w:r>
+        <w:rPr>
+          <w:rFonts w:ascii="Times New Roman" w:hAnsi="Times New Roman" w:cs="Times New Roman"/>
+          <w:sz w:val="24"/>
+          <w:szCs w:val="24"/>
+        </w:rPr>
+        <w:t xml:space="preserve"> et </w:t>
+      </w:r>
+      <w:r>
+        <w:rPr>
+          <w:rFonts w:ascii="Times New Roman" w:hAnsi="Times New Roman" w:cs="Times New Roman"/>
+          <w:sz w:val="24"/>
+          <w:szCs w:val="24"/>
+        </w:rPr>
+        <w:t>90</w:t>
+      </w:r>
+      <w:r>
+        <w:rPr>
+          <w:rFonts w:ascii="Times New Roman" w:hAnsi="Times New Roman" w:cs="Times New Roman"/>
+          <w:sz w:val="24"/>
+          <w:szCs w:val="24"/>
+        </w:rPr>
+        <w:t xml:space="preserve">, </w:t>
+      </w:r>
+      <w:r>
+        <w:rPr>
+          <w:rFonts w:ascii="Times New Roman" w:hAnsi="Times New Roman" w:cs="Times New Roman"/>
+          <w:i/>
+          <w:sz w:val="24"/>
+          <w:szCs w:val="24"/>
+        </w:rPr>
+        <w:t>TACCR</w:t>
+      </w:r>
+      <w:r>
+        <w:rPr>
+          <w:rFonts w:ascii="Times New Roman" w:hAnsi="Times New Roman" w:cs="Times New Roman"/>
+          <w:i/>
+          <w:sz w:val="24"/>
+          <w:szCs w:val="24"/>
+        </w:rPr>
+        <w:t xml:space="preserve"> </w:t>
+      </w:r>
+      <w:r>
+        <w:rPr>
+          <w:rFonts w:ascii="Times New Roman" w:hAnsi="Times New Roman" w:cs="Times New Roman"/>
+          <w:sz w:val="24"/>
+          <w:szCs w:val="24"/>
+        </w:rPr>
+        <w:t xml:space="preserve">= </w:t>
+      </w:r>
+      <w:r>
+        <w:rPr>
+          <w:rFonts w:ascii="Times New Roman" w:hAnsi="Times New Roman" w:cs="Times New Roman"/>
+          <w:sz w:val="24"/>
+          <w:szCs w:val="24"/>
+        </w:rPr>
+        <w:t>1500 et le servomoteur se place à 90</w:t>
+      </w:r>
+      <w:r>
+        <w:rPr>
+          <w:rFonts w:ascii="Times New Roman" w:hAnsi="Times New Roman" w:cs="Times New Roman"/>
+          <w:sz w:val="24"/>
+          <w:szCs w:val="24"/>
+        </w:rPr>
+        <w:t>°</w:t>
+      </w:r>
+    </w:p>
+    <w:p>
+      <w:pPr>
+        <w:pStyle w:val="Paragraphedeliste"/>
+        <w:numPr>
+          <w:ilvl w:val="0"/>
+          <w:numId w:val="19"/>
+        </w:numPr>
+        <w:jc w:val="both"/>
+        <w:rPr>
+          <w:rFonts w:ascii="Times New Roman" w:hAnsi="Times New Roman" w:cs="Times New Roman"/>
+          <w:sz w:val="24"/>
+          <w:szCs w:val="24"/>
+        </w:rPr>
+      </w:pPr>
+      <w:r>
+        <w:rPr>
+          <w:rFonts w:ascii="Times New Roman" w:hAnsi="Times New Roman" w:cs="Times New Roman"/>
+          <w:sz w:val="24"/>
+          <w:szCs w:val="24"/>
+        </w:rPr>
+        <w:t xml:space="preserve">Pour </w:t>
+      </w:r>
+      <w:r>
+        <w:rPr>
+          <w:rFonts w:ascii="Times New Roman" w:hAnsi="Times New Roman" w:cs="Times New Roman"/>
+          <w:i/>
+          <w:sz w:val="24"/>
+          <w:szCs w:val="24"/>
+        </w:rPr>
+        <w:t>DEG</w:t>
+      </w:r>
+      <w:r>
+        <w:rPr>
+          <w:rFonts w:ascii="Times New Roman" w:hAnsi="Times New Roman" w:cs="Times New Roman"/>
+          <w:sz w:val="24"/>
+          <w:szCs w:val="24"/>
+        </w:rPr>
+        <w:t xml:space="preserve"> compris entre </w:t>
+      </w:r>
+      <w:r>
+        <w:rPr>
+          <w:rFonts w:ascii="Times New Roman" w:hAnsi="Times New Roman" w:cs="Times New Roman"/>
+          <w:sz w:val="24"/>
+          <w:szCs w:val="24"/>
+        </w:rPr>
+        <w:t>91</w:t>
+      </w:r>
+      <w:r>
+        <w:rPr>
+          <w:rFonts w:ascii="Times New Roman" w:hAnsi="Times New Roman" w:cs="Times New Roman"/>
+          <w:sz w:val="24"/>
+          <w:szCs w:val="24"/>
+        </w:rPr>
+        <w:t xml:space="preserve"> et </w:t>
+      </w:r>
+      <w:r>
+        <w:rPr>
+          <w:rFonts w:ascii="Times New Roman" w:hAnsi="Times New Roman" w:cs="Times New Roman"/>
+          <w:sz w:val="24"/>
+          <w:szCs w:val="24"/>
+        </w:rPr>
+        <w:t>135</w:t>
+      </w:r>
+      <w:r>
+        <w:rPr>
+          <w:rFonts w:ascii="Times New Roman" w:hAnsi="Times New Roman" w:cs="Times New Roman"/>
+          <w:sz w:val="24"/>
+          <w:szCs w:val="24"/>
+        </w:rPr>
+        <w:t xml:space="preserve">, </w:t>
+      </w:r>
+      <w:r>
+        <w:rPr>
+          <w:rFonts w:ascii="Times New Roman" w:hAnsi="Times New Roman" w:cs="Times New Roman"/>
+          <w:i/>
+          <w:sz w:val="24"/>
+          <w:szCs w:val="24"/>
+        </w:rPr>
+        <w:t>TACCR</w:t>
+      </w:r>
+      <w:r>
+        <w:rPr>
+          <w:rFonts w:ascii="Times New Roman" w:hAnsi="Times New Roman" w:cs="Times New Roman"/>
+          <w:i/>
+          <w:sz w:val="24"/>
+          <w:szCs w:val="24"/>
+        </w:rPr>
+        <w:t xml:space="preserve"> </w:t>
+      </w:r>
+      <w:r>
+        <w:rPr>
+          <w:rFonts w:ascii="Times New Roman" w:hAnsi="Times New Roman" w:cs="Times New Roman"/>
+          <w:sz w:val="24"/>
+          <w:szCs w:val="24"/>
+        </w:rPr>
+        <w:t xml:space="preserve">= </w:t>
+      </w:r>
+      <w:r>
+        <w:rPr>
+          <w:rFonts w:ascii="Times New Roman" w:hAnsi="Times New Roman" w:cs="Times New Roman"/>
+          <w:sz w:val="24"/>
+          <w:szCs w:val="24"/>
+        </w:rPr>
+        <w:t>2000 et le servomoteur se place à 135</w:t>
+      </w:r>
+      <w:r>
+        <w:rPr>
+          <w:rFonts w:ascii="Times New Roman" w:hAnsi="Times New Roman" w:cs="Times New Roman"/>
+          <w:sz w:val="24"/>
+          <w:szCs w:val="24"/>
+        </w:rPr>
+        <w:t>°</w:t>
+      </w:r>
+    </w:p>
+    <w:p>
+      <w:pPr>
+        <w:pStyle w:val="Paragraphedeliste"/>
+        <w:numPr>
+          <w:ilvl w:val="0"/>
+          <w:numId w:val="19"/>
+        </w:numPr>
+        <w:jc w:val="both"/>
+        <w:rPr>
+          <w:rFonts w:ascii="Times New Roman" w:hAnsi="Times New Roman" w:cs="Times New Roman"/>
+          <w:sz w:val="24"/>
+          <w:szCs w:val="24"/>
+        </w:rPr>
+      </w:pPr>
+      <w:r>
+        <w:rPr>
+          <w:rFonts w:ascii="Times New Roman" w:hAnsi="Times New Roman" w:cs="Times New Roman"/>
+          <w:sz w:val="24"/>
+          <w:szCs w:val="24"/>
+        </w:rPr>
+        <w:t xml:space="preserve">Pour </w:t>
+      </w:r>
+      <w:r>
+        <w:rPr>
+          <w:rFonts w:ascii="Times New Roman" w:hAnsi="Times New Roman" w:cs="Times New Roman"/>
+          <w:i/>
+          <w:sz w:val="24"/>
+          <w:szCs w:val="24"/>
+        </w:rPr>
+        <w:t>DEG</w:t>
+      </w:r>
+      <w:r>
+        <w:rPr>
+          <w:rFonts w:ascii="Times New Roman" w:hAnsi="Times New Roman" w:cs="Times New Roman"/>
+          <w:sz w:val="24"/>
+          <w:szCs w:val="24"/>
+        </w:rPr>
+        <w:t xml:space="preserve"> compris entre </w:t>
+      </w:r>
+      <w:r>
+        <w:rPr>
+          <w:rFonts w:ascii="Times New Roman" w:hAnsi="Times New Roman" w:cs="Times New Roman"/>
+          <w:sz w:val="24"/>
+          <w:szCs w:val="24"/>
+        </w:rPr>
+        <w:t>136</w:t>
+      </w:r>
+      <w:r>
+        <w:rPr>
+          <w:rFonts w:ascii="Times New Roman" w:hAnsi="Times New Roman" w:cs="Times New Roman"/>
+          <w:sz w:val="24"/>
+          <w:szCs w:val="24"/>
+        </w:rPr>
+        <w:t xml:space="preserve"> et </w:t>
+      </w:r>
+      <w:r>
+        <w:rPr>
+          <w:rFonts w:ascii="Times New Roman" w:hAnsi="Times New Roman" w:cs="Times New Roman"/>
+          <w:sz w:val="24"/>
+          <w:szCs w:val="24"/>
+        </w:rPr>
+        <w:t>180</w:t>
+      </w:r>
+      <w:r>
+        <w:rPr>
+          <w:rFonts w:ascii="Times New Roman" w:hAnsi="Times New Roman" w:cs="Times New Roman"/>
+          <w:sz w:val="24"/>
+          <w:szCs w:val="24"/>
+        </w:rPr>
+        <w:t xml:space="preserve">, </w:t>
+      </w:r>
+      <w:r>
+        <w:rPr>
+          <w:rFonts w:ascii="Times New Roman" w:hAnsi="Times New Roman" w:cs="Times New Roman"/>
+          <w:i/>
+          <w:sz w:val="24"/>
+          <w:szCs w:val="24"/>
+        </w:rPr>
+        <w:t>TACCR</w:t>
+      </w:r>
+      <w:r>
+        <w:rPr>
+          <w:rFonts w:ascii="Times New Roman" w:hAnsi="Times New Roman" w:cs="Times New Roman"/>
+          <w:i/>
+          <w:sz w:val="24"/>
+          <w:szCs w:val="24"/>
+        </w:rPr>
+        <w:t xml:space="preserve"> </w:t>
+      </w:r>
+      <w:r>
+        <w:rPr>
+          <w:rFonts w:ascii="Times New Roman" w:hAnsi="Times New Roman" w:cs="Times New Roman"/>
+          <w:sz w:val="24"/>
+          <w:szCs w:val="24"/>
+        </w:rPr>
+        <w:t xml:space="preserve">= </w:t>
+      </w:r>
+      <w:r>
+        <w:rPr>
+          <w:rFonts w:ascii="Times New Roman" w:hAnsi="Times New Roman" w:cs="Times New Roman"/>
+          <w:sz w:val="24"/>
+          <w:szCs w:val="24"/>
+        </w:rPr>
+        <w:t>2500 et le servomoteur se place à 180</w:t>
+      </w:r>
+      <w:r>
+        <w:rPr>
+          <w:rFonts w:ascii="Times New Roman" w:hAnsi="Times New Roman" w:cs="Times New Roman"/>
+          <w:sz w:val="24"/>
+          <w:szCs w:val="24"/>
+        </w:rPr>
+        <w:t>°</w:t>
+      </w:r>
+    </w:p>
+    <w:p>
+      <w:pPr>
+        <w:pStyle w:val="Paragraphedeliste"/>
+        <w:numPr>
+          <w:ilvl w:val="0"/>
           <w:numId w:val="2"/>
         </w:numPr>
         <w:jc w:val="both"/>
@@ -12641,15 +13041,7 @@
           <w:sz w:val="24"/>
           <w:szCs w:val="24"/>
         </w:rPr>
-        <w:t>553</w:t>
-      </w:r>
-      <w:r>
-        <w:rPr>
-          <w:rFonts w:ascii="Times New Roman" w:hAnsi="Times New Roman" w:cs="Times New Roman"/>
-          <w:sz w:val="24"/>
-          <w:szCs w:val="24"/>
-        </w:rPr>
-        <w:t xml:space="preserve"> </w:t>
+        <w:t xml:space="preserve">553 </w:t>
       </w:r>
       <w:r>
         <w:rPr>
@@ -13094,6 +13486,7 @@
           <w:sz w:val="24"/>
           <w:szCs w:val="24"/>
         </w:rPr>
+        <w:lastRenderedPageBreak/>
         <w:t xml:space="preserve">La variable </w:t>
       </w:r>
       <w:r>
@@ -13195,17 +13588,8 @@
     </w:p>
     <w:p>
       <w:pPr>
-        <w:jc w:val="both"/>
-      </w:pPr>
-    </w:p>
-    <w:p>
-      <w:pPr>
         <w:pStyle w:val="Titre3"/>
       </w:pPr>
-      <w:r>
-        <w:lastRenderedPageBreak/>
-        <w:br/>
-      </w:r>
     </w:p>
     <w:p>
       <w:pPr>
@@ -13232,17 +13616,17 @@
         <w:pStyle w:val="Titre1"/>
       </w:pPr>
       <w:r>
-        <w:t xml:space="preserve">Test </w:t>
-      </w:r>
-      <w:r>
-        <w:t>du module</w:t>
-      </w:r>
-      <w:r>
-        <w:t xml:space="preserve"> « </w:t>
+        <w:t>Test du module « </w:t>
       </w:r>
       <w:proofErr w:type="spellStart"/>
       <w:r>
-        <w:t>movement.c</w:t>
+        <w:rPr>
+          <w:rFonts w:ascii="Times New Roman" w:hAnsi="Times New Roman" w:cs="Times New Roman"/>
+        </w:rPr>
+        <w:t>servomotor</w:t>
+      </w:r>
+      <w:r>
+        <w:t>.c</w:t>
       </w:r>
       <w:proofErr w:type="spellEnd"/>
       <w:r>
@@ -13252,13 +13636,44 @@
     <w:p>
       <w:pPr>
         <w:pStyle w:val="Titre2"/>
-      </w:pPr>
-      <w:r>
+        <w:rPr>
+          <w:sz w:val="28"/>
+          <w:szCs w:val="28"/>
+        </w:rPr>
+      </w:pPr>
+      <w:r>
+        <w:rPr>
+          <w:sz w:val="28"/>
+          <w:szCs w:val="28"/>
+        </w:rPr>
         <w:t xml:space="preserve">Fonction : </w:t>
       </w:r>
+      <w:proofErr w:type="spellStart"/>
+      <w:r>
+        <w:rPr>
+          <w:rFonts w:cs="Times New Roman"/>
+          <w:sz w:val="28"/>
+          <w:szCs w:val="28"/>
+        </w:rPr>
+        <w:t>servomotor_</w:t>
+      </w:r>
       <w:proofErr w:type="gramStart"/>
       <w:r>
-        <w:t>move()</w:t>
+        <w:rPr>
+          <w:rFonts w:cs="Times New Roman"/>
+          <w:sz w:val="28"/>
+          <w:szCs w:val="28"/>
+        </w:rPr>
+        <w:t>init</w:t>
+      </w:r>
+      <w:proofErr w:type="spellEnd"/>
+      <w:r>
+        <w:rPr>
+          <w:rFonts w:cs="Times New Roman"/>
+          <w:sz w:val="28"/>
+          <w:szCs w:val="28"/>
+        </w:rPr>
+        <w:t>()</w:t>
       </w:r>
       <w:proofErr w:type="gramEnd"/>
     </w:p>
@@ -13278,9 +13693,8 @@
       <w:r>
         <w:rPr>
           <w:b/>
-          <w:color w:val="FF0000"/>
-        </w:rPr>
-        <w:t>PAS ENCORE TESTE !</w:t>
+        </w:rPr>
+        <w:t>testé</w:t>
       </w:r>
     </w:p>
     <w:p>
@@ -13292,288 +13706,9 @@
       </w:r>
     </w:p>
     <w:p>
-      <w:proofErr w:type="gramStart"/>
-      <w:r>
-        <w:t>Listes</w:t>
-      </w:r>
-      <w:proofErr w:type="gramEnd"/>
-      <w:r>
-        <w:t xml:space="preserve"> des tests à effectuer : </w:t>
-      </w:r>
-    </w:p>
-    <w:p>
-      <w:pPr>
-        <w:pStyle w:val="Paragraphedeliste"/>
-        <w:numPr>
-          <w:ilvl w:val="0"/>
-          <w:numId w:val="7"/>
-        </w:numPr>
-      </w:pPr>
-      <w:proofErr w:type="gramStart"/>
-      <w:r>
-        <w:t>move(</w:t>
-      </w:r>
-      <w:proofErr w:type="gramEnd"/>
-      <w:r>
-        <w:rPr>
-          <w:i/>
-        </w:rPr>
-        <w:t>FORWARD</w:t>
-      </w:r>
-      <w:r>
-        <w:t xml:space="preserve">, 80, 80) : Les moteurs vont en marche avant, vitesse 80 / 80. </w:t>
-      </w:r>
-    </w:p>
-    <w:p>
-      <w:pPr>
-        <w:pStyle w:val="Paragraphedeliste"/>
-        <w:numPr>
-          <w:ilvl w:val="0"/>
-          <w:numId w:val="7"/>
-        </w:numPr>
-      </w:pPr>
-      <w:proofErr w:type="gramStart"/>
-      <w:r>
-        <w:t>move(</w:t>
-      </w:r>
-      <w:proofErr w:type="gramEnd"/>
-      <w:r>
-        <w:rPr>
-          <w:i/>
-        </w:rPr>
-        <w:t>FORWARD</w:t>
-      </w:r>
-      <w:r>
-        <w:t>, 20, 80) : Les moteurs vont en marche avant, vitesse 20 / 80.</w:t>
-      </w:r>
-    </w:p>
-    <w:p>
-      <w:pPr>
-        <w:pStyle w:val="Paragraphedeliste"/>
-        <w:numPr>
-          <w:ilvl w:val="0"/>
-          <w:numId w:val="7"/>
-        </w:numPr>
-      </w:pPr>
-      <w:proofErr w:type="gramStart"/>
-      <w:r>
-        <w:t>move(</w:t>
-      </w:r>
-      <w:proofErr w:type="gramEnd"/>
-      <w:r>
-        <w:rPr>
-          <w:i/>
-        </w:rPr>
-        <w:t>BACKWARD</w:t>
-      </w:r>
-      <w:r>
-        <w:t xml:space="preserve">, 80, 80)  : Les moteurs vont en marche arrière, vitesse 80 / 80. </w:t>
-      </w:r>
-    </w:p>
-    <w:p>
-      <w:pPr>
-        <w:pStyle w:val="Paragraphedeliste"/>
-        <w:numPr>
-          <w:ilvl w:val="0"/>
-          <w:numId w:val="7"/>
-        </w:numPr>
-      </w:pPr>
-      <w:proofErr w:type="gramStart"/>
-      <w:r>
-        <w:t>move(</w:t>
-      </w:r>
-      <w:proofErr w:type="gramEnd"/>
-      <w:r>
-        <w:rPr>
-          <w:i/>
-        </w:rPr>
-        <w:t>LEFT</w:t>
-      </w:r>
-      <w:r>
-        <w:t>, 40, 40)   : Les moteurs permettent une rotation à gauche,</w:t>
-      </w:r>
-      <w:r>
-        <w:t xml:space="preserve"> </w:t>
-      </w:r>
-      <w:r>
-        <w:t xml:space="preserve">vitesse 40 / 40. </w:t>
-      </w:r>
-    </w:p>
-    <w:p>
-      <w:pPr>
-        <w:pStyle w:val="Paragraphedeliste"/>
-        <w:numPr>
-          <w:ilvl w:val="0"/>
-          <w:numId w:val="7"/>
-        </w:numPr>
-      </w:pPr>
-      <w:proofErr w:type="gramStart"/>
-      <w:r>
-        <w:t>move(</w:t>
-      </w:r>
-      <w:proofErr w:type="gramEnd"/>
-      <w:r>
-        <w:rPr>
-          <w:i/>
-        </w:rPr>
-        <w:t>RIGHT</w:t>
-      </w:r>
-      <w:r>
-        <w:t xml:space="preserve">, 20, 20)   : Les moteurs permettent une rotation à droite, vitesse 20 / 20. </w:t>
-      </w:r>
-    </w:p>
-    <w:p>
-      <w:pPr>
-        <w:pStyle w:val="Titre3"/>
-      </w:pPr>
-      <w:r>
-        <w:t>Résultats obtenus</w:t>
-      </w:r>
-    </w:p>
-    <w:p>
-      <w:r>
-        <w:t>…</w:t>
-      </w:r>
-    </w:p>
-    <w:p>
-      <w:pPr>
-        <w:pStyle w:val="Titre2"/>
-      </w:pPr>
-      <w:r>
-        <w:t xml:space="preserve">Fonction : </w:t>
-      </w:r>
-      <w:proofErr w:type="gramStart"/>
-      <w:r>
-        <w:t>stop</w:t>
-      </w:r>
-      <w:r>
-        <w:t>()</w:t>
-      </w:r>
-      <w:proofErr w:type="gramEnd"/>
-    </w:p>
-    <w:p>
-      <w:pPr>
-        <w:pStyle w:val="Titre3"/>
-      </w:pPr>
-      <w:r>
-        <w:t>Résultats attendus</w:t>
-      </w:r>
-    </w:p>
-    <w:p>
-      <w:proofErr w:type="gramStart"/>
-      <w:r>
-        <w:t>Listes</w:t>
-      </w:r>
-      <w:proofErr w:type="gramEnd"/>
-      <w:r>
-        <w:t xml:space="preserve"> des tests à effectuer : </w:t>
-      </w:r>
-    </w:p>
-    <w:p>
-      <w:pPr>
-        <w:pStyle w:val="Paragraphedeliste"/>
-        <w:numPr>
-          <w:ilvl w:val="0"/>
-          <w:numId w:val="8"/>
-        </w:numPr>
-      </w:pPr>
-      <w:proofErr w:type="gramStart"/>
-      <w:r>
-        <w:t>stop(</w:t>
-      </w:r>
-      <w:proofErr w:type="gramEnd"/>
-      <w:r>
-        <w:t>) : Les moteurs s’arrêtent. Les LED indiquant le sens de rotation ne change pas.</w:t>
-      </w:r>
-    </w:p>
-    <w:p>
-      <w:pPr>
-        <w:pStyle w:val="Titre3"/>
-      </w:pPr>
-      <w:r>
-        <w:t>Résultats obtenus</w:t>
-      </w:r>
-    </w:p>
-    <w:p>
-      <w:r>
-        <w:t>…</w:t>
-      </w:r>
-    </w:p>
-    <w:p>
-      <w:pPr>
-        <w:pStyle w:val="Titre1"/>
-      </w:pPr>
-      <w:r>
-        <w:t>Test du module « </w:t>
-      </w:r>
-      <w:proofErr w:type="spellStart"/>
-      <w:r>
-        <w:t>measure</w:t>
-      </w:r>
-      <w:r>
-        <w:t>.c</w:t>
-      </w:r>
-      <w:proofErr w:type="spellEnd"/>
-      <w:r>
-        <w:t xml:space="preserve"> »</w:t>
-      </w:r>
-    </w:p>
-    <w:p>
-      <w:pPr>
-        <w:pStyle w:val="Titre2"/>
-      </w:pPr>
-      <w:r>
-        <w:t xml:space="preserve">Fonction : </w:t>
-      </w:r>
-      <w:proofErr w:type="spellStart"/>
-      <w:r>
-        <w:t>measure_</w:t>
-      </w:r>
-      <w:proofErr w:type="gramStart"/>
-      <w:r>
-        <w:t>init</w:t>
-      </w:r>
-      <w:proofErr w:type="spellEnd"/>
-      <w:r>
-        <w:t>()</w:t>
-      </w:r>
-      <w:proofErr w:type="gramEnd"/>
-    </w:p>
-    <w:p>
-      <w:pPr>
-        <w:rPr>
-          <w:b/>
-          <w:color w:val="FF0000"/>
-        </w:rPr>
-      </w:pPr>
-      <w:r>
-        <w:rPr>
-          <w:b/>
-        </w:rPr>
-        <w:t xml:space="preserve">Situation : </w:t>
-      </w:r>
-      <w:r>
-        <w:rPr>
-          <w:b/>
-          <w:color w:val="FF0000"/>
-        </w:rPr>
-        <w:t>PAS ENCORE TESTE !</w:t>
-      </w:r>
-    </w:p>
-    <w:p>
-      <w:pPr>
-        <w:pStyle w:val="Titre3"/>
-      </w:pPr>
-      <w:r>
-        <w:t>Résultats attendus</w:t>
-      </w:r>
-    </w:p>
-    <w:p>
-      <w:proofErr w:type="gramStart"/>
-      <w:r>
-        <w:t>Listes</w:t>
-      </w:r>
-      <w:proofErr w:type="gramEnd"/>
+      <w:r>
+        <w:t>Liste</w:t>
+      </w:r>
       <w:r>
         <w:t xml:space="preserve"> des tests à effectuer : </w:t>
       </w:r>
@@ -13588,7 +13723,10 @@
       </w:pPr>
       <w:proofErr w:type="spellStart"/>
       <w:r>
-        <w:t>measure_</w:t>
+        <w:t>servomotor</w:t>
+      </w:r>
+      <w:r>
+        <w:t>_</w:t>
       </w:r>
       <w:proofErr w:type="gramStart"/>
       <w:r>
@@ -13603,7 +13741,16 @@
         <w:t xml:space="preserve">) : </w:t>
       </w:r>
       <w:r>
-        <w:t>Les registres sont bien initialisé ainsi que l’ADC</w:t>
+        <w:t>Les registres sont bien initialisé</w:t>
+      </w:r>
+      <w:r>
+        <w:t>s</w:t>
+      </w:r>
+      <w:r>
+        <w:t xml:space="preserve"> ainsi </w:t>
+      </w:r>
+      <w:r>
+        <w:t>la PWM</w:t>
       </w:r>
       <w:r>
         <w:t xml:space="preserve">. </w:t>
@@ -13618,6 +13765,361 @@
       </w:r>
     </w:p>
     <w:p>
+      <w:pPr>
+        <w:pStyle w:val="Paragraphedeliste"/>
+        <w:numPr>
+          <w:ilvl w:val="0"/>
+          <w:numId w:val="14"/>
+        </w:numPr>
+      </w:pPr>
+      <w:proofErr w:type="spellStart"/>
+      <w:r>
+        <w:t>servomotor_</w:t>
+      </w:r>
+      <w:proofErr w:type="gramStart"/>
+      <w:r>
+        <w:t>init</w:t>
+      </w:r>
+      <w:proofErr w:type="spellEnd"/>
+      <w:r>
+        <w:t>(</w:t>
+      </w:r>
+      <w:proofErr w:type="gramEnd"/>
+      <w:r>
+        <w:t>)</w:t>
+      </w:r>
+      <w:r>
+        <w:t xml:space="preserve"> : </w:t>
+      </w:r>
+      <w:r>
+        <w:rPr>
+          <w:b/>
+          <w:color w:val="92D050"/>
+        </w:rPr>
+        <w:t>Validé</w:t>
+      </w:r>
+    </w:p>
+    <w:p>
+      <w:pPr>
+        <w:ind w:left="360"/>
+      </w:pPr>
+    </w:p>
+    <w:p>
+      <w:pPr>
+        <w:pStyle w:val="Titre2"/>
+        <w:rPr>
+          <w:sz w:val="28"/>
+          <w:szCs w:val="28"/>
+        </w:rPr>
+      </w:pPr>
+      <w:r>
+        <w:t xml:space="preserve">Fonction : </w:t>
+      </w:r>
+      <w:proofErr w:type="spellStart"/>
+      <w:r>
+        <w:rPr>
+          <w:rFonts w:cs="Times New Roman"/>
+          <w:sz w:val="28"/>
+          <w:szCs w:val="28"/>
+        </w:rPr>
+        <w:t>servomotor_PWM_</w:t>
+      </w:r>
+      <w:proofErr w:type="gramStart"/>
+      <w:r>
+        <w:rPr>
+          <w:rFonts w:cs="Times New Roman"/>
+          <w:sz w:val="28"/>
+          <w:szCs w:val="28"/>
+        </w:rPr>
+        <w:t>init</w:t>
+      </w:r>
+      <w:proofErr w:type="spellEnd"/>
+      <w:r>
+        <w:rPr>
+          <w:sz w:val="28"/>
+          <w:szCs w:val="28"/>
+        </w:rPr>
+        <w:t>()</w:t>
+      </w:r>
+      <w:proofErr w:type="gramEnd"/>
+    </w:p>
+    <w:p>
+      <w:pPr>
+        <w:rPr>
+          <w:b/>
+          <w:color w:val="FF0000"/>
+        </w:rPr>
+      </w:pPr>
+      <w:r>
+        <w:rPr>
+          <w:b/>
+        </w:rPr>
+        <w:t xml:space="preserve">Situation : </w:t>
+      </w:r>
+      <w:r>
+        <w:rPr>
+          <w:b/>
+        </w:rPr>
+        <w:t>testé</w:t>
+      </w:r>
+    </w:p>
+    <w:p>
+      <w:pPr>
+        <w:pStyle w:val="Titre3"/>
+      </w:pPr>
+      <w:r>
+        <w:t>Résultats attendus</w:t>
+      </w:r>
+    </w:p>
+    <w:p>
+      <w:r>
+        <w:t>Liste</w:t>
+      </w:r>
+      <w:r>
+        <w:t xml:space="preserve"> des tests à </w:t>
+      </w:r>
+      <w:proofErr w:type="gramStart"/>
+      <w:r>
+        <w:t>effectuer</w:t>
+      </w:r>
+      <w:r>
+        <w:t xml:space="preserve"> </w:t>
+      </w:r>
+      <w:r>
+        <w:t> :</w:t>
+      </w:r>
+      <w:proofErr w:type="gramEnd"/>
+      <w:r>
+        <w:t xml:space="preserve"> </w:t>
+      </w:r>
+    </w:p>
+    <w:p>
+      <w:pPr>
+        <w:pStyle w:val="Paragraphedeliste"/>
+        <w:numPr>
+          <w:ilvl w:val="0"/>
+          <w:numId w:val="13"/>
+        </w:numPr>
+      </w:pPr>
+      <w:proofErr w:type="spellStart"/>
+      <w:r>
+        <w:rPr>
+          <w:rFonts w:cs="Times New Roman"/>
+          <w:bCs/>
+        </w:rPr>
+        <w:t>servomotor_PWM_init</w:t>
+      </w:r>
+      <w:proofErr w:type="spellEnd"/>
+      <w:r>
+        <w:t xml:space="preserve"> </w:t>
+      </w:r>
+      <w:r>
+        <w:t>() : Le</w:t>
+      </w:r>
+      <w:r>
+        <w:t>s registres sont bien initialisés</w:t>
+      </w:r>
+      <w:r>
+        <w:t xml:space="preserve">. </w:t>
+      </w:r>
+    </w:p>
+    <w:p>
+      <w:pPr>
+        <w:pStyle w:val="Paragraphedeliste"/>
+        <w:numPr>
+          <w:ilvl w:val="0"/>
+          <w:numId w:val="13"/>
+        </w:numPr>
+      </w:pPr>
+      <w:r>
+        <w:t>Le</w:t>
+      </w:r>
+      <w:r>
+        <w:t xml:space="preserve"> servomoteur se place à la position 0°</w:t>
+      </w:r>
+      <w:r>
+        <w:t xml:space="preserve">. </w:t>
+      </w:r>
+    </w:p>
+    <w:p>
+      <w:pPr>
+        <w:pStyle w:val="Titre3"/>
+      </w:pPr>
+      <w:r>
+        <w:t>Résultats obtenus</w:t>
+      </w:r>
+    </w:p>
+    <w:p>
+      <w:pPr>
+        <w:pStyle w:val="Paragraphedeliste"/>
+        <w:numPr>
+          <w:ilvl w:val="0"/>
+          <w:numId w:val="15"/>
+        </w:numPr>
+      </w:pPr>
+      <w:proofErr w:type="spellStart"/>
+      <w:r>
+        <w:rPr>
+          <w:rFonts w:cs="Times New Roman"/>
+          <w:bCs/>
+        </w:rPr>
+        <w:t>servomotor_PWM_init</w:t>
+      </w:r>
+      <w:proofErr w:type="spellEnd"/>
+      <w:r>
+        <w:t xml:space="preserve"> </w:t>
+      </w:r>
+      <w:r>
+        <w:t>()</w:t>
+      </w:r>
+      <w:r>
+        <w:t xml:space="preserve"> : </w:t>
+      </w:r>
+      <w:r>
+        <w:rPr>
+          <w:b/>
+          <w:color w:val="92D050"/>
+        </w:rPr>
+        <w:t>Validé</w:t>
+      </w:r>
+    </w:p>
+    <w:p>
+      <w:pPr>
+        <w:pStyle w:val="Paragraphedeliste"/>
+        <w:numPr>
+          <w:ilvl w:val="0"/>
+          <w:numId w:val="15"/>
+        </w:numPr>
+      </w:pPr>
+      <w:r>
+        <w:t xml:space="preserve">Le servomoteur se place à la position 0°. </w:t>
+      </w:r>
+      <w:r>
+        <w:t xml:space="preserve"> </w:t>
+      </w:r>
+      <w:r>
+        <w:rPr>
+          <w:b/>
+          <w:color w:val="92D050"/>
+        </w:rPr>
+        <w:t>Validé</w:t>
+      </w:r>
+    </w:p>
+    <w:p/>
+    <w:p>
+      <w:pPr>
+        <w:pStyle w:val="Titre2"/>
+      </w:pPr>
+      <w:r>
+        <w:t xml:space="preserve">Fonction : </w:t>
+      </w:r>
+      <w:proofErr w:type="spellStart"/>
+      <w:r>
+        <w:rPr>
+          <w:rFonts w:cs="Times New Roman"/>
+          <w:sz w:val="28"/>
+          <w:szCs w:val="28"/>
+        </w:rPr>
+        <w:t>servomotor_</w:t>
+      </w:r>
+      <w:proofErr w:type="gramStart"/>
+      <w:r>
+        <w:rPr>
+          <w:rFonts w:cs="Times New Roman"/>
+          <w:sz w:val="28"/>
+          <w:szCs w:val="28"/>
+        </w:rPr>
+        <w:t>stop</w:t>
+      </w:r>
+      <w:proofErr w:type="spellEnd"/>
+      <w:r>
+        <w:rPr>
+          <w:sz w:val="28"/>
+          <w:szCs w:val="28"/>
+        </w:rPr>
+        <w:t>()</w:t>
+      </w:r>
+      <w:proofErr w:type="gramEnd"/>
+    </w:p>
+    <w:p>
+      <w:pPr>
+        <w:rPr>
+          <w:b/>
+          <w:color w:val="FF0000"/>
+        </w:rPr>
+      </w:pPr>
+      <w:r>
+        <w:rPr>
+          <w:b/>
+        </w:rPr>
+        <w:t xml:space="preserve">Situation : </w:t>
+      </w:r>
+      <w:r>
+        <w:rPr>
+          <w:b/>
+          <w:color w:val="FF0000"/>
+        </w:rPr>
+        <w:t>PAS ENCORE TESTE !</w:t>
+      </w:r>
+    </w:p>
+    <w:p>
+      <w:pPr>
+        <w:pStyle w:val="Titre3"/>
+      </w:pPr>
+      <w:r>
+        <w:t>Résultats attendus</w:t>
+      </w:r>
+    </w:p>
+    <w:p>
+      <w:r>
+        <w:t>Liste</w:t>
+      </w:r>
+      <w:r>
+        <w:t xml:space="preserve"> des tests à effectuer : </w:t>
+      </w:r>
+    </w:p>
+    <w:p>
+      <w:pPr>
+        <w:pStyle w:val="Paragraphedeliste"/>
+        <w:numPr>
+          <w:ilvl w:val="0"/>
+          <w:numId w:val="17"/>
+        </w:numPr>
+      </w:pPr>
+      <w:proofErr w:type="spellStart"/>
+      <w:r>
+        <w:rPr>
+          <w:rFonts w:asciiTheme="majorHAnsi" w:hAnsiTheme="majorHAnsi" w:cs="Times New Roman"/>
+          <w:szCs w:val="28"/>
+        </w:rPr>
+        <w:t>servomotor_stop</w:t>
+      </w:r>
+      <w:proofErr w:type="spellEnd"/>
+      <w:r>
+        <w:rPr>
+          <w:sz w:val="18"/>
+        </w:rPr>
+        <w:t xml:space="preserve"> </w:t>
+      </w:r>
+      <w:r>
+        <w:t xml:space="preserve">() : </w:t>
+      </w:r>
+      <w:r>
+        <w:t>Le servomoteur s’arrête à l’appelle de la fonction</w:t>
+      </w:r>
+      <w:r>
+        <w:t xml:space="preserve">. </w:t>
+      </w:r>
+    </w:p>
+    <w:p>
+      <w:pPr>
+        <w:pStyle w:val="Titre3"/>
+      </w:pPr>
+      <w:r>
+        <w:t>Résultats obtenus</w:t>
+      </w:r>
+    </w:p>
+    <w:p>
       <w:r>
         <w:t>…</w:t>
       </w:r>
@@ -13626,39 +14128,84 @@
     <w:p>
       <w:pPr>
         <w:pStyle w:val="Titre2"/>
+        <w:rPr>
+          <w:sz w:val="28"/>
+          <w:szCs w:val="28"/>
+        </w:rPr>
+      </w:pPr>
+      <w:r>
+        <w:rPr>
+          <w:sz w:val="28"/>
+          <w:szCs w:val="28"/>
+        </w:rPr>
+        <w:t xml:space="preserve">Fonction : </w:t>
+      </w:r>
+      <w:proofErr w:type="spellStart"/>
+      <w:r>
+        <w:rPr>
+          <w:rFonts w:cs="Times New Roman"/>
+          <w:sz w:val="28"/>
+          <w:szCs w:val="28"/>
+        </w:rPr>
+        <w:t>servomotor_set_deg</w:t>
+      </w:r>
+      <w:proofErr w:type="spellEnd"/>
+      <w:r>
+        <w:rPr>
+          <w:sz w:val="28"/>
+          <w:szCs w:val="28"/>
+        </w:rPr>
+        <w:t xml:space="preserve"> </w:t>
+      </w:r>
+      <w:r>
+        <w:rPr>
+          <w:sz w:val="28"/>
+          <w:szCs w:val="28"/>
+        </w:rPr>
+        <w:t>()</w:t>
+      </w:r>
+    </w:p>
+    <w:p>
+      <w:pPr>
+        <w:rPr>
+          <w:b/>
+          <w:color w:val="FF0000"/>
+        </w:rPr>
+      </w:pPr>
+      <w:r>
+        <w:rPr>
+          <w:b/>
+        </w:rPr>
+        <w:t xml:space="preserve">Situation </w:t>
+      </w:r>
+      <w:r>
+        <w:rPr>
+          <w:b/>
+        </w:rPr>
+        <w:t xml:space="preserve">: </w:t>
+      </w:r>
+      <w:r>
+        <w:rPr>
+          <w:b/>
+        </w:rPr>
+        <w:t>testé</w:t>
+      </w:r>
+    </w:p>
+    <w:p>
+      <w:pPr>
+        <w:pStyle w:val="Titre3"/>
       </w:pPr>
       <w:r>
         <w:lastRenderedPageBreak/>
-        <w:t xml:space="preserve">Fonction : </w:t>
-      </w:r>
-      <w:proofErr w:type="spellStart"/>
-      <w:proofErr w:type="gramStart"/>
-      <w:r>
-        <w:t>measure</w:t>
-      </w:r>
-      <w:proofErr w:type="spellEnd"/>
-      <w:r>
-        <w:t>()</w:t>
-      </w:r>
-      <w:proofErr w:type="gramEnd"/>
-    </w:p>
-    <w:p>
-      <w:pPr>
-        <w:pStyle w:val="Titre3"/>
-      </w:pPr>
-      <w:r>
         <w:t>Résultats attendus</w:t>
       </w:r>
     </w:p>
     <w:p>
       <w:r>
-        <w:t>Listes des tests à effectuer</w:t>
-      </w:r>
-      <w:r>
-        <w:t xml:space="preserve"> (supposition d’une linéarité du capteur)</w:t>
-      </w:r>
-      <w:r>
-        <w:t xml:space="preserve"> : </w:t>
+        <w:t>Liste</w:t>
+      </w:r>
+      <w:r>
+        <w:t xml:space="preserve"> des tests à effectuer (supposition d’une linéarité du capteur) : </w:t>
       </w:r>
     </w:p>
     <w:p>
@@ -13669,8 +14216,48 @@
           <w:numId w:val="10"/>
         </w:numPr>
       </w:pPr>
-      <w:r>
-        <w:t>Distance &lt;10 mm : La valeur obtenue en sortie de la fonction vaut 1023.</w:t>
+      <w:proofErr w:type="spellStart"/>
+      <w:r>
+        <w:rPr>
+          <w:rFonts w:cs="Times New Roman"/>
+          <w:szCs w:val="28"/>
+        </w:rPr>
+        <w:t>servomotor_set_deg</w:t>
+      </w:r>
+      <w:proofErr w:type="spellEnd"/>
+      <w:r>
+        <w:rPr>
+          <w:rFonts w:cs="Times New Roman"/>
+          <w:szCs w:val="28"/>
+        </w:rPr>
+        <w:t>(</w:t>
+      </w:r>
+      <w:r>
+        <w:rPr>
+          <w:rFonts w:cs="Times New Roman"/>
+          <w:szCs w:val="28"/>
+        </w:rPr>
+        <w:t>0</w:t>
+      </w:r>
+      <w:r>
+        <w:rPr>
+          <w:rFonts w:cs="Times New Roman"/>
+          <w:szCs w:val="28"/>
+        </w:rPr>
+        <w:t xml:space="preserve">) : </w:t>
+      </w:r>
+      <w:r>
+        <w:rPr>
+          <w:rFonts w:cs="Times New Roman"/>
+          <w:szCs w:val="28"/>
+        </w:rPr>
+        <w:t>Le servomoteur se place à 0°</w:t>
+      </w:r>
+      <w:r>
+        <w:rPr>
+          <w:sz w:val="18"/>
+        </w:rPr>
+        <w:t>.</w:t>
       </w:r>
     </w:p>
     <w:p>
@@ -13681,14 +14268,52 @@
           <w:numId w:val="10"/>
         </w:numPr>
       </w:pPr>
-      <w:r>
-        <w:t xml:space="preserve">Distance 40 mm </w:t>
-      </w:r>
-      <w:r>
-        <w:t xml:space="preserve">: </w:t>
-      </w:r>
-      <w:r>
-        <w:t>La valeur obtenue en sortie de la fonction vaut 1023.</w:t>
+      <w:proofErr w:type="spellStart"/>
+      <w:r>
+        <w:rPr>
+          <w:rFonts w:cs="Times New Roman"/>
+          <w:szCs w:val="28"/>
+        </w:rPr>
+        <w:t>servomotor_set_deg</w:t>
+      </w:r>
+      <w:proofErr w:type="spellEnd"/>
+      <w:r>
+        <w:rPr>
+          <w:rFonts w:cs="Times New Roman"/>
+          <w:szCs w:val="28"/>
+        </w:rPr>
+        <w:t>(</w:t>
+      </w:r>
+      <w:r>
+        <w:rPr>
+          <w:rFonts w:cs="Times New Roman"/>
+          <w:szCs w:val="28"/>
+        </w:rPr>
+        <w:t>45</w:t>
+      </w:r>
+      <w:r>
+        <w:rPr>
+          <w:rFonts w:cs="Times New Roman"/>
+          <w:szCs w:val="28"/>
+        </w:rPr>
+        <w:t xml:space="preserve">) : </w:t>
+      </w:r>
+      <w:r>
+        <w:rPr>
+          <w:rFonts w:cs="Times New Roman"/>
+          <w:szCs w:val="28"/>
+        </w:rPr>
+        <w:t>Le servomoteur se place à 45</w:t>
+      </w:r>
+      <w:r>
+        <w:rPr>
+          <w:rFonts w:cs="Times New Roman"/>
+          <w:szCs w:val="28"/>
+        </w:rPr>
+        <w:t>°</w:t>
+      </w:r>
+      <w:r>
+        <w:t>.</w:t>
       </w:r>
     </w:p>
     <w:p>
@@ -13699,20 +14324,49 @@
           <w:numId w:val="10"/>
         </w:numPr>
       </w:pPr>
-      <w:r>
-        <w:t>Distance 1</w:t>
-      </w:r>
-      <w:r>
-        <w:t>00 mm : La valeur obtenue en sortie de la fonction vaut</w:t>
-      </w:r>
-      <w:r>
-        <w:t xml:space="preserve"> environ</w:t>
-      </w:r>
-      <w:r>
-        <w:t xml:space="preserve"> </w:t>
-      </w:r>
-      <w:r>
-        <w:t>786</w:t>
+      <w:proofErr w:type="spellStart"/>
+      <w:r>
+        <w:rPr>
+          <w:rFonts w:cs="Times New Roman"/>
+          <w:szCs w:val="28"/>
+        </w:rPr>
+        <w:t>servomotor_set_deg</w:t>
+      </w:r>
+      <w:proofErr w:type="spellEnd"/>
+      <w:r>
+        <w:rPr>
+          <w:rFonts w:cs="Times New Roman"/>
+          <w:szCs w:val="28"/>
+        </w:rPr>
+        <w:t>(</w:t>
+      </w:r>
+      <w:r>
+        <w:rPr>
+          <w:rFonts w:cs="Times New Roman"/>
+          <w:szCs w:val="28"/>
+        </w:rPr>
+        <w:t>90</w:t>
+      </w:r>
+      <w:r>
+        <w:rPr>
+          <w:rFonts w:cs="Times New Roman"/>
+          <w:szCs w:val="28"/>
+        </w:rPr>
+        <w:t xml:space="preserve">) : </w:t>
+      </w:r>
+      <w:r>
+        <w:rPr>
+          <w:rFonts w:cs="Times New Roman"/>
+          <w:szCs w:val="28"/>
+        </w:rPr>
+        <w:t>Le servomoteur se place à 90</w:t>
+      </w:r>
+      <w:r>
+        <w:rPr>
+          <w:rFonts w:cs="Times New Roman"/>
+          <w:szCs w:val="28"/>
+        </w:rPr>
+        <w:t>°</w:t>
       </w:r>
       <w:r>
         <w:t>.</w:t>
@@ -13726,8 +14380,52 @@
           <w:numId w:val="10"/>
         </w:numPr>
       </w:pPr>
-      <w:r>
-        <w:t>Distance 150 mm : La valeur obtenue en sortie de la fonction vaut environ 590.</w:t>
+      <w:proofErr w:type="spellStart"/>
+      <w:r>
+        <w:rPr>
+          <w:rFonts w:cs="Times New Roman"/>
+          <w:szCs w:val="28"/>
+        </w:rPr>
+        <w:t>servomotor_set_deg</w:t>
+      </w:r>
+      <w:proofErr w:type="spellEnd"/>
+      <w:r>
+        <w:rPr>
+          <w:rFonts w:cs="Times New Roman"/>
+          <w:szCs w:val="28"/>
+        </w:rPr>
+        <w:t>(</w:t>
+      </w:r>
+      <w:r>
+        <w:rPr>
+          <w:rFonts w:cs="Times New Roman"/>
+          <w:szCs w:val="28"/>
+        </w:rPr>
+        <w:t>135</w:t>
+      </w:r>
+      <w:r>
+        <w:rPr>
+          <w:rFonts w:cs="Times New Roman"/>
+          <w:szCs w:val="28"/>
+        </w:rPr>
+        <w:t xml:space="preserve">) : </w:t>
+      </w:r>
+      <w:r>
+        <w:rPr>
+          <w:rFonts w:cs="Times New Roman"/>
+          <w:szCs w:val="28"/>
+        </w:rPr>
+        <w:t>Le servomoteur se place à 135</w:t>
+      </w:r>
+      <w:r>
+        <w:rPr>
+          <w:rFonts w:cs="Times New Roman"/>
+          <w:szCs w:val="28"/>
+        </w:rPr>
+        <w:t>°</w:t>
+      </w:r>
+      <w:r>
+        <w:t>.</w:t>
       </w:r>
     </w:p>
     <w:p>
@@ -13738,11 +14436,52 @@
           <w:numId w:val="10"/>
         </w:numPr>
       </w:pPr>
-      <w:r>
-        <w:t xml:space="preserve">Distance </w:t>
-      </w:r>
-      <w:r>
-        <w:t>200 mm : La valeur obtenue en sortie de la fonction vaut environ 393.</w:t>
+      <w:proofErr w:type="spellStart"/>
+      <w:r>
+        <w:rPr>
+          <w:rFonts w:cs="Times New Roman"/>
+          <w:szCs w:val="28"/>
+        </w:rPr>
+        <w:t>servomotor_set_deg</w:t>
+      </w:r>
+      <w:proofErr w:type="spellEnd"/>
+      <w:r>
+        <w:rPr>
+          <w:rFonts w:cs="Times New Roman"/>
+          <w:szCs w:val="28"/>
+        </w:rPr>
+        <w:t>(</w:t>
+      </w:r>
+      <w:r>
+        <w:rPr>
+          <w:rFonts w:cs="Times New Roman"/>
+          <w:szCs w:val="28"/>
+        </w:rPr>
+        <w:t>480</w:t>
+      </w:r>
+      <w:r>
+        <w:rPr>
+          <w:rFonts w:cs="Times New Roman"/>
+          <w:szCs w:val="28"/>
+        </w:rPr>
+        <w:t xml:space="preserve">) : </w:t>
+      </w:r>
+      <w:r>
+        <w:rPr>
+          <w:rFonts w:cs="Times New Roman"/>
+          <w:szCs w:val="28"/>
+        </w:rPr>
+        <w:t>Le servomoteur se place à 180</w:t>
+      </w:r>
+      <w:r>
+        <w:rPr>
+          <w:rFonts w:cs="Times New Roman"/>
+          <w:szCs w:val="28"/>
+        </w:rPr>
+        <w:t>°</w:t>
+      </w:r>
+      <w:r>
+        <w:t>.</w:t>
       </w:r>
     </w:p>
     <w:p>
@@ -13753,8 +14492,60 @@
           <w:numId w:val="10"/>
         </w:numPr>
       </w:pPr>
-      <w:r>
-        <w:t>Distance 250 mm : La valeur obtenue en sortie de la fonction vaut environ 197.</w:t>
+      <w:proofErr w:type="spellStart"/>
+      <w:r>
+        <w:rPr>
+          <w:rFonts w:cs="Times New Roman"/>
+          <w:szCs w:val="28"/>
+        </w:rPr>
+        <w:t>servomotor_set_deg</w:t>
+      </w:r>
+      <w:proofErr w:type="spellEnd"/>
+      <w:r>
+        <w:rPr>
+          <w:rFonts w:cs="Times New Roman"/>
+          <w:szCs w:val="28"/>
+        </w:rPr>
+        <w:t>(</w:t>
+      </w:r>
+      <w:r>
+        <w:rPr>
+          <w:rFonts w:cs="Times New Roman"/>
+          <w:szCs w:val="28"/>
+        </w:rPr>
+        <w:t>53</w:t>
+      </w:r>
+      <w:r>
+        <w:rPr>
+          <w:rFonts w:cs="Times New Roman"/>
+          <w:szCs w:val="28"/>
+        </w:rPr>
+        <w:t xml:space="preserve">) : </w:t>
+      </w:r>
+      <w:r>
+        <w:rPr>
+          <w:rFonts w:cs="Times New Roman"/>
+          <w:szCs w:val="28"/>
+        </w:rPr>
+        <w:t xml:space="preserve">Le servomoteur se place à </w:t>
+      </w:r>
+      <w:r>
+        <w:rPr>
+          <w:rFonts w:cs="Times New Roman"/>
+          <w:szCs w:val="28"/>
+        </w:rPr>
+        <w:t>90°</w:t>
+      </w:r>
+      <w:r>
+        <w:t>.</w:t>
+      </w:r>
+    </w:p>
+    <w:p>
+      <w:pPr>
+        <w:pStyle w:val="Titre3"/>
+      </w:pPr>
+      <w:r>
+        <w:t>Résultats obtenus</w:t>
       </w:r>
     </w:p>
     <w:p>
@@ -13762,11 +14553,45 @@
         <w:pStyle w:val="Paragraphedeliste"/>
         <w:numPr>
           <w:ilvl w:val="0"/>
-          <w:numId w:val="10"/>
+          <w:numId w:val="18"/>
         </w:numPr>
       </w:pPr>
-      <w:r>
-        <w:t>Distance 300 mm : La valeur obtenue en sortie de la fonction vaut environ 0.</w:t>
+      <w:proofErr w:type="spellStart"/>
+      <w:r>
+        <w:rPr>
+          <w:rFonts w:cs="Times New Roman"/>
+          <w:szCs w:val="28"/>
+        </w:rPr>
+        <w:t>servomotor_set_deg</w:t>
+      </w:r>
+      <w:proofErr w:type="spellEnd"/>
+      <w:r>
+        <w:rPr>
+          <w:rFonts w:cs="Times New Roman"/>
+          <w:szCs w:val="28"/>
+        </w:rPr>
+        <w:t>(</w:t>
+      </w:r>
+      <w:r>
+        <w:rPr>
+          <w:rFonts w:cs="Times New Roman"/>
+          <w:szCs w:val="28"/>
+        </w:rPr>
+        <w:t>0</w:t>
+      </w:r>
+      <w:r>
+        <w:rPr>
+          <w:rFonts w:cs="Times New Roman"/>
+          <w:szCs w:val="28"/>
+        </w:rPr>
+        <w:t xml:space="preserve">) : </w:t>
+      </w:r>
+      <w:r>
+        <w:rPr>
+          <w:b/>
+          <w:color w:val="92D050"/>
+        </w:rPr>
+        <w:t>Validé</w:t>
       </w:r>
     </w:p>
     <w:p>
@@ -13774,18 +14599,390 @@
         <w:pStyle w:val="Paragraphedeliste"/>
         <w:numPr>
           <w:ilvl w:val="0"/>
-          <w:numId w:val="10"/>
+          <w:numId w:val="18"/>
         </w:numPr>
       </w:pPr>
-      <w:r>
-        <w:t>Distance &gt;300 mm : La valeur obtenue en sortie de la fonction vaut 0.</w:t>
-      </w:r>
+      <w:proofErr w:type="spellStart"/>
+      <w:r>
+        <w:rPr>
+          <w:rFonts w:cs="Times New Roman"/>
+          <w:szCs w:val="28"/>
+        </w:rPr>
+        <w:t>servomotor_set_deg</w:t>
+      </w:r>
+      <w:proofErr w:type="spellEnd"/>
+      <w:r>
+        <w:rPr>
+          <w:rFonts w:cs="Times New Roman"/>
+          <w:szCs w:val="28"/>
+        </w:rPr>
+        <w:t>(</w:t>
+      </w:r>
+      <w:r>
+        <w:rPr>
+          <w:rFonts w:cs="Times New Roman"/>
+          <w:szCs w:val="28"/>
+        </w:rPr>
+        <w:t>45</w:t>
+      </w:r>
+      <w:r>
+        <w:rPr>
+          <w:rFonts w:cs="Times New Roman"/>
+          <w:szCs w:val="28"/>
+        </w:rPr>
+        <w:t xml:space="preserve">) : </w:t>
+      </w:r>
+      <w:r>
+        <w:rPr>
+          <w:b/>
+          <w:color w:val="92D050"/>
+        </w:rPr>
+        <w:t>Validé</w:t>
+      </w:r>
+    </w:p>
+    <w:p>
+      <w:pPr>
+        <w:pStyle w:val="Paragraphedeliste"/>
+        <w:numPr>
+          <w:ilvl w:val="0"/>
+          <w:numId w:val="18"/>
+        </w:numPr>
+      </w:pPr>
+      <w:proofErr w:type="spellStart"/>
+      <w:r>
+        <w:rPr>
+          <w:rFonts w:cs="Times New Roman"/>
+          <w:szCs w:val="28"/>
+        </w:rPr>
+        <w:t>servomotor_set_deg</w:t>
+      </w:r>
+      <w:proofErr w:type="spellEnd"/>
+      <w:r>
+        <w:rPr>
+          <w:rFonts w:cs="Times New Roman"/>
+          <w:szCs w:val="28"/>
+        </w:rPr>
+        <w:t>(</w:t>
+      </w:r>
+      <w:r>
+        <w:rPr>
+          <w:rFonts w:cs="Times New Roman"/>
+          <w:szCs w:val="28"/>
+        </w:rPr>
+        <w:t>90</w:t>
+      </w:r>
+      <w:r>
+        <w:rPr>
+          <w:rFonts w:cs="Times New Roman"/>
+          <w:szCs w:val="28"/>
+        </w:rPr>
+        <w:t xml:space="preserve">) : </w:t>
+      </w:r>
+      <w:r>
+        <w:rPr>
+          <w:b/>
+          <w:color w:val="92D050"/>
+        </w:rPr>
+        <w:t>Validé</w:t>
+      </w:r>
+    </w:p>
+    <w:p>
+      <w:pPr>
+        <w:pStyle w:val="Paragraphedeliste"/>
+        <w:numPr>
+          <w:ilvl w:val="0"/>
+          <w:numId w:val="18"/>
+        </w:numPr>
+      </w:pPr>
+      <w:proofErr w:type="spellStart"/>
+      <w:r>
+        <w:rPr>
+          <w:rFonts w:cs="Times New Roman"/>
+          <w:szCs w:val="28"/>
+        </w:rPr>
+        <w:t>servomotor_set_deg</w:t>
+      </w:r>
+      <w:proofErr w:type="spellEnd"/>
+      <w:r>
+        <w:rPr>
+          <w:rFonts w:cs="Times New Roman"/>
+          <w:szCs w:val="28"/>
+        </w:rPr>
+        <w:t>(</w:t>
+      </w:r>
+      <w:r>
+        <w:rPr>
+          <w:rFonts w:cs="Times New Roman"/>
+          <w:szCs w:val="28"/>
+        </w:rPr>
+        <w:t>135</w:t>
+      </w:r>
+      <w:r>
+        <w:rPr>
+          <w:rFonts w:cs="Times New Roman"/>
+          <w:szCs w:val="28"/>
+        </w:rPr>
+        <w:t xml:space="preserve">) : </w:t>
+      </w:r>
+      <w:r>
+        <w:rPr>
+          <w:b/>
+          <w:color w:val="92D050"/>
+        </w:rPr>
+        <w:t>Validé</w:t>
+      </w:r>
+    </w:p>
+    <w:p>
+      <w:pPr>
+        <w:pStyle w:val="Paragraphedeliste"/>
+        <w:numPr>
+          <w:ilvl w:val="0"/>
+          <w:numId w:val="18"/>
+        </w:numPr>
+      </w:pPr>
+      <w:proofErr w:type="spellStart"/>
+      <w:r>
+        <w:rPr>
+          <w:rFonts w:cs="Times New Roman"/>
+          <w:szCs w:val="28"/>
+        </w:rPr>
+        <w:t>servomotor_set_deg</w:t>
+      </w:r>
+      <w:proofErr w:type="spellEnd"/>
+      <w:r>
+        <w:rPr>
+          <w:rFonts w:cs="Times New Roman"/>
+          <w:szCs w:val="28"/>
+        </w:rPr>
+        <w:t>(</w:t>
+      </w:r>
+      <w:r>
+        <w:rPr>
+          <w:rFonts w:cs="Times New Roman"/>
+          <w:szCs w:val="28"/>
+        </w:rPr>
+        <w:t>480</w:t>
+      </w:r>
+      <w:r>
+        <w:rPr>
+          <w:rFonts w:cs="Times New Roman"/>
+          <w:szCs w:val="28"/>
+        </w:rPr>
+        <w:t xml:space="preserve">) : </w:t>
+      </w:r>
+      <w:r>
+        <w:rPr>
+          <w:b/>
+          <w:color w:val="92D050"/>
+        </w:rPr>
+        <w:t>Validé</w:t>
+      </w:r>
+    </w:p>
+    <w:p>
+      <w:pPr>
+        <w:pStyle w:val="Paragraphedeliste"/>
+        <w:numPr>
+          <w:ilvl w:val="0"/>
+          <w:numId w:val="18"/>
+        </w:numPr>
+      </w:pPr>
+      <w:proofErr w:type="spellStart"/>
+      <w:r>
+        <w:rPr>
+          <w:rFonts w:cs="Times New Roman"/>
+          <w:szCs w:val="28"/>
+        </w:rPr>
+        <w:t>servomotor_set_deg</w:t>
+      </w:r>
+      <w:proofErr w:type="spellEnd"/>
+      <w:r>
+        <w:rPr>
+          <w:rFonts w:cs="Times New Roman"/>
+          <w:szCs w:val="28"/>
+        </w:rPr>
+        <w:t>(</w:t>
+      </w:r>
+      <w:r>
+        <w:rPr>
+          <w:rFonts w:cs="Times New Roman"/>
+          <w:szCs w:val="28"/>
+        </w:rPr>
+        <w:t>53</w:t>
+      </w:r>
+      <w:r>
+        <w:rPr>
+          <w:rFonts w:cs="Times New Roman"/>
+          <w:szCs w:val="28"/>
+        </w:rPr>
+        <w:t xml:space="preserve">) : </w:t>
+      </w:r>
+      <w:r>
+        <w:rPr>
+          <w:b/>
+          <w:color w:val="92D050"/>
+        </w:rPr>
+        <w:t>Validé</w:t>
+      </w:r>
+      <w:bookmarkStart w:id="2" w:name="_GoBack"/>
+      <w:bookmarkEnd w:id="2"/>
+    </w:p>
+    <w:p>
+      <w:pPr>
+        <w:pStyle w:val="Titre2"/>
+        <w:rPr>
+          <w:sz w:val="28"/>
+          <w:szCs w:val="28"/>
+          <w:lang w:val="en-US"/>
+        </w:rPr>
+      </w:pPr>
+      <w:proofErr w:type="spellStart"/>
+      <w:proofErr w:type="gramStart"/>
+      <w:r>
+        <w:rPr>
+          <w:sz w:val="28"/>
+          <w:szCs w:val="28"/>
+          <w:lang w:val="en-US"/>
+        </w:rPr>
+        <w:t>Fonction</w:t>
+      </w:r>
+      <w:proofErr w:type="spellEnd"/>
+      <w:r>
+        <w:rPr>
+          <w:sz w:val="28"/>
+          <w:szCs w:val="28"/>
+          <w:lang w:val="en-US"/>
+        </w:rPr>
+        <w:t> :</w:t>
+      </w:r>
+      <w:proofErr w:type="gramEnd"/>
+      <w:r>
+        <w:rPr>
+          <w:sz w:val="28"/>
+          <w:szCs w:val="28"/>
+          <w:lang w:val="en-US"/>
+        </w:rPr>
+        <w:t xml:space="preserve"> </w:t>
+      </w:r>
+      <w:proofErr w:type="spellStart"/>
+      <w:r>
+        <w:rPr>
+          <w:rFonts w:cs="Times New Roman"/>
+          <w:sz w:val="28"/>
+          <w:szCs w:val="28"/>
+          <w:lang w:val="en-US"/>
+        </w:rPr>
+        <w:t>servomotor_sweeping</w:t>
+      </w:r>
+      <w:proofErr w:type="spellEnd"/>
+      <w:r>
+        <w:rPr>
+          <w:sz w:val="28"/>
+          <w:szCs w:val="28"/>
+          <w:lang w:val="en-US"/>
+        </w:rPr>
+        <w:t>()</w:t>
+      </w:r>
+    </w:p>
+    <w:p>
+      <w:pPr>
+        <w:rPr>
+          <w:b/>
+          <w:color w:val="FF0000"/>
+          <w:lang w:val="en-US"/>
+        </w:rPr>
+      </w:pPr>
+      <w:proofErr w:type="gramStart"/>
+      <w:r>
+        <w:rPr>
+          <w:b/>
+          <w:lang w:val="en-US"/>
+        </w:rPr>
+        <w:t>Situation :</w:t>
+      </w:r>
+      <w:proofErr w:type="gramEnd"/>
+      <w:r>
+        <w:rPr>
+          <w:b/>
+          <w:lang w:val="en-US"/>
+        </w:rPr>
+        <w:t xml:space="preserve"> </w:t>
+      </w:r>
+      <w:proofErr w:type="spellStart"/>
+      <w:r>
+        <w:rPr>
+          <w:b/>
+          <w:lang w:val="en-US"/>
+        </w:rPr>
+        <w:t>testé</w:t>
+      </w:r>
+      <w:proofErr w:type="spellEnd"/>
     </w:p>
     <w:p>
       <w:pPr>
         <w:pStyle w:val="Titre3"/>
       </w:pPr>
       <w:r>
+        <w:t>Résultats attendus</w:t>
+      </w:r>
+    </w:p>
+    <w:p>
+      <w:r>
+        <w:t xml:space="preserve">Liste des tests à effectuer (supposition d’une linéarité du capteur) : </w:t>
+      </w:r>
+    </w:p>
+    <w:p>
+      <w:pPr>
+        <w:pStyle w:val="Paragraphedeliste"/>
+        <w:numPr>
+          <w:ilvl w:val="0"/>
+          <w:numId w:val="12"/>
+        </w:numPr>
+      </w:pPr>
+      <w:proofErr w:type="spellStart"/>
+      <w:r>
+        <w:rPr>
+          <w:rFonts w:cs="Times New Roman"/>
+          <w:szCs w:val="28"/>
+        </w:rPr>
+        <w:t>servomotor_</w:t>
+      </w:r>
+      <w:proofErr w:type="gramStart"/>
+      <w:r>
+        <w:rPr>
+          <w:rFonts w:cs="Times New Roman"/>
+          <w:szCs w:val="28"/>
+        </w:rPr>
+        <w:t>sweeping</w:t>
+      </w:r>
+      <w:proofErr w:type="spellEnd"/>
+      <w:r>
+        <w:rPr>
+          <w:rFonts w:cs="Times New Roman"/>
+          <w:szCs w:val="28"/>
+        </w:rPr>
+        <w:t>(</w:t>
+      </w:r>
+      <w:proofErr w:type="gramEnd"/>
+      <w:r>
+        <w:rPr>
+          <w:rFonts w:cs="Times New Roman"/>
+          <w:szCs w:val="28"/>
+        </w:rPr>
+        <w:t xml:space="preserve">) : </w:t>
+      </w:r>
+      <w:r>
+        <w:rPr>
+          <w:b/>
+          <w:color w:val="92D050"/>
+        </w:rPr>
+        <w:t>Validé</w:t>
+      </w:r>
+    </w:p>
+    <w:p>
+      <w:pPr>
+        <w:pStyle w:val="Titre3"/>
+      </w:pPr>
+      <w:r>
         <w:t>Résultats obtenus</w:t>
       </w:r>
     </w:p>
@@ -13794,9 +14991,6 @@
         <w:t>…</w:t>
       </w:r>
     </w:p>
-    <w:p/>
-    <w:p/>
-    <w:p/>
     <w:p/>
     <w:sectPr>
       <w:pgSz w:w="11906" w:h="16838"/>
@@ -13897,6 +15091,184 @@
     </w:lvl>
   </w:abstractNum>
   <w:abstractNum w:abstractNumId="1">
+    <w:nsid w:val="0535007F"/>
+    <w:multiLevelType w:val="hybridMultilevel"/>
+    <w:tmpl w:val="5EE62EBE"/>
+    <w:lvl w:ilvl="0" w:tplc="B20628EC">
+      <w:start w:val="1"/>
+      <w:numFmt w:val="decimal"/>
+      <w:lvlText w:val="%1."/>
+      <w:lvlJc w:val="left"/>
+      <w:pPr>
+        <w:ind w:left="720" w:hanging="360"/>
+      </w:pPr>
+      <w:rPr>
+        <w:rFonts w:asciiTheme="majorHAnsi" w:hAnsiTheme="majorHAnsi" w:cs="Times New Roman" w:hint="default"/>
+      </w:rPr>
+    </w:lvl>
+    <w:lvl w:ilvl="1" w:tplc="040C0019" w:tentative="1">
+      <w:start w:val="1"/>
+      <w:numFmt w:val="lowerLetter"/>
+      <w:lvlText w:val="%2."/>
+      <w:lvlJc w:val="left"/>
+      <w:pPr>
+        <w:ind w:left="1440" w:hanging="360"/>
+      </w:pPr>
+    </w:lvl>
+    <w:lvl w:ilvl="2" w:tplc="040C001B" w:tentative="1">
+      <w:start w:val="1"/>
+      <w:numFmt w:val="lowerRoman"/>
+      <w:lvlText w:val="%3."/>
+      <w:lvlJc w:val="right"/>
+      <w:pPr>
+        <w:ind w:left="2160" w:hanging="180"/>
+      </w:pPr>
+    </w:lvl>
+    <w:lvl w:ilvl="3" w:tplc="040C000F" w:tentative="1">
+      <w:start w:val="1"/>
+      <w:numFmt w:val="decimal"/>
+      <w:lvlText w:val="%4."/>
+      <w:lvlJc w:val="left"/>
+      <w:pPr>
+        <w:ind w:left="2880" w:hanging="360"/>
+      </w:pPr>
+    </w:lvl>
+    <w:lvl w:ilvl="4" w:tplc="040C0019" w:tentative="1">
+      <w:start w:val="1"/>
+      <w:numFmt w:val="lowerLetter"/>
+      <w:lvlText w:val="%5."/>
+      <w:lvlJc w:val="left"/>
+      <w:pPr>
+        <w:ind w:left="3600" w:hanging="360"/>
+      </w:pPr>
+    </w:lvl>
+    <w:lvl w:ilvl="5" w:tplc="040C001B" w:tentative="1">
+      <w:start w:val="1"/>
+      <w:numFmt w:val="lowerRoman"/>
+      <w:lvlText w:val="%6."/>
+      <w:lvlJc w:val="right"/>
+      <w:pPr>
+        <w:ind w:left="4320" w:hanging="180"/>
+      </w:pPr>
+    </w:lvl>
+    <w:lvl w:ilvl="6" w:tplc="040C000F" w:tentative="1">
+      <w:start w:val="1"/>
+      <w:numFmt w:val="decimal"/>
+      <w:lvlText w:val="%7."/>
+      <w:lvlJc w:val="left"/>
+      <w:pPr>
+        <w:ind w:left="5040" w:hanging="360"/>
+      </w:pPr>
+    </w:lvl>
+    <w:lvl w:ilvl="7" w:tplc="040C0019" w:tentative="1">
+      <w:start w:val="1"/>
+      <w:numFmt w:val="lowerLetter"/>
+      <w:lvlText w:val="%8."/>
+      <w:lvlJc w:val="left"/>
+      <w:pPr>
+        <w:ind w:left="5760" w:hanging="360"/>
+      </w:pPr>
+    </w:lvl>
+    <w:lvl w:ilvl="8" w:tplc="040C001B" w:tentative="1">
+      <w:start w:val="1"/>
+      <w:numFmt w:val="lowerRoman"/>
+      <w:lvlText w:val="%9."/>
+      <w:lvlJc w:val="right"/>
+      <w:pPr>
+        <w:ind w:left="6480" w:hanging="180"/>
+      </w:pPr>
+    </w:lvl>
+  </w:abstractNum>
+  <w:abstractNum w:abstractNumId="2">
+    <w:nsid w:val="05C5077B"/>
+    <w:multiLevelType w:val="hybridMultilevel"/>
+    <w:tmpl w:val="02A4B3D2"/>
+    <w:lvl w:ilvl="0" w:tplc="040C000F">
+      <w:start w:val="1"/>
+      <w:numFmt w:val="decimal"/>
+      <w:lvlText w:val="%1."/>
+      <w:lvlJc w:val="left"/>
+      <w:pPr>
+        <w:ind w:left="720" w:hanging="360"/>
+      </w:pPr>
+      <w:rPr>
+        <w:rFonts w:hint="default"/>
+      </w:rPr>
+    </w:lvl>
+    <w:lvl w:ilvl="1" w:tplc="040C0019" w:tentative="1">
+      <w:start w:val="1"/>
+      <w:numFmt w:val="lowerLetter"/>
+      <w:lvlText w:val="%2."/>
+      <w:lvlJc w:val="left"/>
+      <w:pPr>
+        <w:ind w:left="1440" w:hanging="360"/>
+      </w:pPr>
+    </w:lvl>
+    <w:lvl w:ilvl="2" w:tplc="040C001B" w:tentative="1">
+      <w:start w:val="1"/>
+      <w:numFmt w:val="lowerRoman"/>
+      <w:lvlText w:val="%3."/>
+      <w:lvlJc w:val="right"/>
+      <w:pPr>
+        <w:ind w:left="2160" w:hanging="180"/>
+      </w:pPr>
+    </w:lvl>
+    <w:lvl w:ilvl="3" w:tplc="040C000F" w:tentative="1">
+      <w:start w:val="1"/>
+      <w:numFmt w:val="decimal"/>
+      <w:lvlText w:val="%4."/>
+      <w:lvlJc w:val="left"/>
+      <w:pPr>
+        <w:ind w:left="2880" w:hanging="360"/>
+      </w:pPr>
+    </w:lvl>
+    <w:lvl w:ilvl="4" w:tplc="040C0019" w:tentative="1">
+      <w:start w:val="1"/>
+      <w:numFmt w:val="lowerLetter"/>
+      <w:lvlText w:val="%5."/>
+      <w:lvlJc w:val="left"/>
+      <w:pPr>
+        <w:ind w:left="3600" w:hanging="360"/>
+      </w:pPr>
+    </w:lvl>
+    <w:lvl w:ilvl="5" w:tplc="040C001B" w:tentative="1">
+      <w:start w:val="1"/>
+      <w:numFmt w:val="lowerRoman"/>
+      <w:lvlText w:val="%6."/>
+      <w:lvlJc w:val="right"/>
+      <w:pPr>
+        <w:ind w:left="4320" w:hanging="180"/>
+      </w:pPr>
+    </w:lvl>
+    <w:lvl w:ilvl="6" w:tplc="040C000F" w:tentative="1">
+      <w:start w:val="1"/>
+      <w:numFmt w:val="decimal"/>
+      <w:lvlText w:val="%7."/>
+      <w:lvlJc w:val="left"/>
+      <w:pPr>
+        <w:ind w:left="5040" w:hanging="360"/>
+      </w:pPr>
+    </w:lvl>
+    <w:lvl w:ilvl="7" w:tplc="040C0019" w:tentative="1">
+      <w:start w:val="1"/>
+      <w:numFmt w:val="lowerLetter"/>
+      <w:lvlText w:val="%8."/>
+      <w:lvlJc w:val="left"/>
+      <w:pPr>
+        <w:ind w:left="5760" w:hanging="360"/>
+      </w:pPr>
+    </w:lvl>
+    <w:lvl w:ilvl="8" w:tplc="040C001B" w:tentative="1">
+      <w:start w:val="1"/>
+      <w:numFmt w:val="lowerRoman"/>
+      <w:lvlText w:val="%9."/>
+      <w:lvlJc w:val="right"/>
+      <w:pPr>
+        <w:ind w:left="6480" w:hanging="180"/>
+      </w:pPr>
+    </w:lvl>
+  </w:abstractNum>
+  <w:abstractNum w:abstractNumId="3">
     <w:nsid w:val="09A66155"/>
     <w:multiLevelType w:val="hybridMultilevel"/>
     <w:tmpl w:val="4DAC37D4"/>
@@ -14009,7 +15381,7 @@
       </w:rPr>
     </w:lvl>
   </w:abstractNum>
-  <w:abstractNum w:abstractNumId="2">
+  <w:abstractNum w:abstractNumId="4">
     <w:nsid w:val="0CB53EAB"/>
     <w:multiLevelType w:val="hybridMultilevel"/>
     <w:tmpl w:val="A31626A4"/>
@@ -14122,7 +15494,7 @@
       </w:rPr>
     </w:lvl>
   </w:abstractNum>
-  <w:abstractNum w:abstractNumId="3">
+  <w:abstractNum w:abstractNumId="5">
     <w:nsid w:val="16FF7196"/>
     <w:multiLevelType w:val="hybridMultilevel"/>
     <w:tmpl w:val="EED6073E"/>
@@ -14234,7 +15606,185 @@
       </w:rPr>
     </w:lvl>
   </w:abstractNum>
-  <w:abstractNum w:abstractNumId="4">
+  <w:abstractNum w:abstractNumId="6">
+    <w:nsid w:val="1993607F"/>
+    <w:multiLevelType w:val="hybridMultilevel"/>
+    <w:tmpl w:val="35741104"/>
+    <w:lvl w:ilvl="0" w:tplc="4A2AADDA">
+      <w:start w:val="1"/>
+      <w:numFmt w:val="decimal"/>
+      <w:lvlText w:val="%1."/>
+      <w:lvlJc w:val="left"/>
+      <w:pPr>
+        <w:ind w:left="720" w:hanging="360"/>
+      </w:pPr>
+      <w:rPr>
+        <w:rFonts w:asciiTheme="majorHAnsi" w:hAnsiTheme="majorHAnsi" w:cs="Times New Roman" w:hint="default"/>
+      </w:rPr>
+    </w:lvl>
+    <w:lvl w:ilvl="1" w:tplc="040C0019" w:tentative="1">
+      <w:start w:val="1"/>
+      <w:numFmt w:val="lowerLetter"/>
+      <w:lvlText w:val="%2."/>
+      <w:lvlJc w:val="left"/>
+      <w:pPr>
+        <w:ind w:left="1440" w:hanging="360"/>
+      </w:pPr>
+    </w:lvl>
+    <w:lvl w:ilvl="2" w:tplc="040C001B" w:tentative="1">
+      <w:start w:val="1"/>
+      <w:numFmt w:val="lowerRoman"/>
+      <w:lvlText w:val="%3."/>
+      <w:lvlJc w:val="right"/>
+      <w:pPr>
+        <w:ind w:left="2160" w:hanging="180"/>
+      </w:pPr>
+    </w:lvl>
+    <w:lvl w:ilvl="3" w:tplc="040C000F" w:tentative="1">
+      <w:start w:val="1"/>
+      <w:numFmt w:val="decimal"/>
+      <w:lvlText w:val="%4."/>
+      <w:lvlJc w:val="left"/>
+      <w:pPr>
+        <w:ind w:left="2880" w:hanging="360"/>
+      </w:pPr>
+    </w:lvl>
+    <w:lvl w:ilvl="4" w:tplc="040C0019" w:tentative="1">
+      <w:start w:val="1"/>
+      <w:numFmt w:val="lowerLetter"/>
+      <w:lvlText w:val="%5."/>
+      <w:lvlJc w:val="left"/>
+      <w:pPr>
+        <w:ind w:left="3600" w:hanging="360"/>
+      </w:pPr>
+    </w:lvl>
+    <w:lvl w:ilvl="5" w:tplc="040C001B" w:tentative="1">
+      <w:start w:val="1"/>
+      <w:numFmt w:val="lowerRoman"/>
+      <w:lvlText w:val="%6."/>
+      <w:lvlJc w:val="right"/>
+      <w:pPr>
+        <w:ind w:left="4320" w:hanging="180"/>
+      </w:pPr>
+    </w:lvl>
+    <w:lvl w:ilvl="6" w:tplc="040C000F" w:tentative="1">
+      <w:start w:val="1"/>
+      <w:numFmt w:val="decimal"/>
+      <w:lvlText w:val="%7."/>
+      <w:lvlJc w:val="left"/>
+      <w:pPr>
+        <w:ind w:left="5040" w:hanging="360"/>
+      </w:pPr>
+    </w:lvl>
+    <w:lvl w:ilvl="7" w:tplc="040C0019" w:tentative="1">
+      <w:start w:val="1"/>
+      <w:numFmt w:val="lowerLetter"/>
+      <w:lvlText w:val="%8."/>
+      <w:lvlJc w:val="left"/>
+      <w:pPr>
+        <w:ind w:left="5760" w:hanging="360"/>
+      </w:pPr>
+    </w:lvl>
+    <w:lvl w:ilvl="8" w:tplc="040C001B" w:tentative="1">
+      <w:start w:val="1"/>
+      <w:numFmt w:val="lowerRoman"/>
+      <w:lvlText w:val="%9."/>
+      <w:lvlJc w:val="right"/>
+      <w:pPr>
+        <w:ind w:left="6480" w:hanging="180"/>
+      </w:pPr>
+    </w:lvl>
+  </w:abstractNum>
+  <w:abstractNum w:abstractNumId="7">
+    <w:nsid w:val="227059D1"/>
+    <w:multiLevelType w:val="hybridMultilevel"/>
+    <w:tmpl w:val="C7B867F2"/>
+    <w:lvl w:ilvl="0" w:tplc="040C000F">
+      <w:start w:val="1"/>
+      <w:numFmt w:val="decimal"/>
+      <w:lvlText w:val="%1."/>
+      <w:lvlJc w:val="left"/>
+      <w:pPr>
+        <w:ind w:left="720" w:hanging="360"/>
+      </w:pPr>
+      <w:rPr>
+        <w:rFonts w:hint="default"/>
+      </w:rPr>
+    </w:lvl>
+    <w:lvl w:ilvl="1" w:tplc="040C0019" w:tentative="1">
+      <w:start w:val="1"/>
+      <w:numFmt w:val="lowerLetter"/>
+      <w:lvlText w:val="%2."/>
+      <w:lvlJc w:val="left"/>
+      <w:pPr>
+        <w:ind w:left="1440" w:hanging="360"/>
+      </w:pPr>
+    </w:lvl>
+    <w:lvl w:ilvl="2" w:tplc="040C001B" w:tentative="1">
+      <w:start w:val="1"/>
+      <w:numFmt w:val="lowerRoman"/>
+      <w:lvlText w:val="%3."/>
+      <w:lvlJc w:val="right"/>
+      <w:pPr>
+        <w:ind w:left="2160" w:hanging="180"/>
+      </w:pPr>
+    </w:lvl>
+    <w:lvl w:ilvl="3" w:tplc="040C000F" w:tentative="1">
+      <w:start w:val="1"/>
+      <w:numFmt w:val="decimal"/>
+      <w:lvlText w:val="%4."/>
+      <w:lvlJc w:val="left"/>
+      <w:pPr>
+        <w:ind w:left="2880" w:hanging="360"/>
+      </w:pPr>
+    </w:lvl>
+    <w:lvl w:ilvl="4" w:tplc="040C0019" w:tentative="1">
+      <w:start w:val="1"/>
+      <w:numFmt w:val="lowerLetter"/>
+      <w:lvlText w:val="%5."/>
+      <w:lvlJc w:val="left"/>
+      <w:pPr>
+        <w:ind w:left="3600" w:hanging="360"/>
+      </w:pPr>
+    </w:lvl>
+    <w:lvl w:ilvl="5" w:tplc="040C001B" w:tentative="1">
+      <w:start w:val="1"/>
+      <w:numFmt w:val="lowerRoman"/>
+      <w:lvlText w:val="%6."/>
+      <w:lvlJc w:val="right"/>
+      <w:pPr>
+        <w:ind w:left="4320" w:hanging="180"/>
+      </w:pPr>
+    </w:lvl>
+    <w:lvl w:ilvl="6" w:tplc="040C000F" w:tentative="1">
+      <w:start w:val="1"/>
+      <w:numFmt w:val="decimal"/>
+      <w:lvlText w:val="%7."/>
+      <w:lvlJc w:val="left"/>
+      <w:pPr>
+        <w:ind w:left="5040" w:hanging="360"/>
+      </w:pPr>
+    </w:lvl>
+    <w:lvl w:ilvl="7" w:tplc="040C0019" w:tentative="1">
+      <w:start w:val="1"/>
+      <w:numFmt w:val="lowerLetter"/>
+      <w:lvlText w:val="%8."/>
+      <w:lvlJc w:val="left"/>
+      <w:pPr>
+        <w:ind w:left="5760" w:hanging="360"/>
+      </w:pPr>
+    </w:lvl>
+    <w:lvl w:ilvl="8" w:tplc="040C001B" w:tentative="1">
+      <w:start w:val="1"/>
+      <w:numFmt w:val="lowerRoman"/>
+      <w:lvlText w:val="%9."/>
+      <w:lvlJc w:val="right"/>
+      <w:pPr>
+        <w:ind w:left="6480" w:hanging="180"/>
+      </w:pPr>
+    </w:lvl>
+  </w:abstractNum>
+  <w:abstractNum w:abstractNumId="8">
     <w:nsid w:val="236A5CE9"/>
     <w:multiLevelType w:val="hybridMultilevel"/>
     <w:tmpl w:val="2EDE4E28"/>
@@ -14346,7 +15896,209 @@
       </w:rPr>
     </w:lvl>
   </w:abstractNum>
-  <w:abstractNum w:abstractNumId="5">
+  <w:abstractNum w:abstractNumId="9">
+    <w:nsid w:val="2DAF4328"/>
+    <w:multiLevelType w:val="hybridMultilevel"/>
+    <w:tmpl w:val="9C0024CC"/>
+    <w:lvl w:ilvl="0" w:tplc="040C000F">
+      <w:start w:val="1"/>
+      <w:numFmt w:val="decimal"/>
+      <w:lvlText w:val="%1."/>
+      <w:lvlJc w:val="left"/>
+      <w:pPr>
+        <w:ind w:left="720" w:hanging="360"/>
+      </w:pPr>
+      <w:rPr>
+        <w:rFonts w:hint="default"/>
+      </w:rPr>
+    </w:lvl>
+    <w:lvl w:ilvl="1" w:tplc="040C0019" w:tentative="1">
+      <w:start w:val="1"/>
+      <w:numFmt w:val="lowerLetter"/>
+      <w:lvlText w:val="%2."/>
+      <w:lvlJc w:val="left"/>
+      <w:pPr>
+        <w:ind w:left="1440" w:hanging="360"/>
+      </w:pPr>
+    </w:lvl>
+    <w:lvl w:ilvl="2" w:tplc="040C001B" w:tentative="1">
+      <w:start w:val="1"/>
+      <w:numFmt w:val="lowerRoman"/>
+      <w:lvlText w:val="%3."/>
+      <w:lvlJc w:val="right"/>
+      <w:pPr>
+        <w:ind w:left="2160" w:hanging="180"/>
+      </w:pPr>
+    </w:lvl>
+    <w:lvl w:ilvl="3" w:tplc="040C000F" w:tentative="1">
+      <w:start w:val="1"/>
+      <w:numFmt w:val="decimal"/>
+      <w:lvlText w:val="%4."/>
+      <w:lvlJc w:val="left"/>
+      <w:pPr>
+        <w:ind w:left="2880" w:hanging="360"/>
+      </w:pPr>
+    </w:lvl>
+    <w:lvl w:ilvl="4" w:tplc="040C0019" w:tentative="1">
+      <w:start w:val="1"/>
+      <w:numFmt w:val="lowerLetter"/>
+      <w:lvlText w:val="%5."/>
+      <w:lvlJc w:val="left"/>
+      <w:pPr>
+        <w:ind w:left="3600" w:hanging="360"/>
+      </w:pPr>
+    </w:lvl>
+    <w:lvl w:ilvl="5" w:tplc="040C001B" w:tentative="1">
+      <w:start w:val="1"/>
+      <w:numFmt w:val="lowerRoman"/>
+      <w:lvlText w:val="%6."/>
+      <w:lvlJc w:val="right"/>
+      <w:pPr>
+        <w:ind w:left="4320" w:hanging="180"/>
+      </w:pPr>
+    </w:lvl>
+    <w:lvl w:ilvl="6" w:tplc="040C000F" w:tentative="1">
+      <w:start w:val="1"/>
+      <w:numFmt w:val="decimal"/>
+      <w:lvlText w:val="%7."/>
+      <w:lvlJc w:val="left"/>
+      <w:pPr>
+        <w:ind w:left="5040" w:hanging="360"/>
+      </w:pPr>
+    </w:lvl>
+    <w:lvl w:ilvl="7" w:tplc="040C0019" w:tentative="1">
+      <w:start w:val="1"/>
+      <w:numFmt w:val="lowerLetter"/>
+      <w:lvlText w:val="%8."/>
+      <w:lvlJc w:val="left"/>
+      <w:pPr>
+        <w:ind w:left="5760" w:hanging="360"/>
+      </w:pPr>
+    </w:lvl>
+    <w:lvl w:ilvl="8" w:tplc="040C001B" w:tentative="1">
+      <w:start w:val="1"/>
+      <w:numFmt w:val="lowerRoman"/>
+      <w:lvlText w:val="%9."/>
+      <w:lvlJc w:val="right"/>
+      <w:pPr>
+        <w:ind w:left="6480" w:hanging="180"/>
+      </w:pPr>
+    </w:lvl>
+  </w:abstractNum>
+  <w:abstractNum w:abstractNumId="10">
+    <w:nsid w:val="33CB249F"/>
+    <w:multiLevelType w:val="hybridMultilevel"/>
+    <w:tmpl w:val="1E96DE5E"/>
+    <w:lvl w:ilvl="0" w:tplc="040C0003">
+      <w:start w:val="1"/>
+      <w:numFmt w:val="bullet"/>
+      <w:lvlText w:val="o"/>
+      <w:lvlJc w:val="left"/>
+      <w:pPr>
+        <w:ind w:left="1440" w:hanging="360"/>
+      </w:pPr>
+      <w:rPr>
+        <w:rFonts w:ascii="Courier New" w:hAnsi="Courier New" w:cs="Courier New" w:hint="default"/>
+      </w:rPr>
+    </w:lvl>
+    <w:lvl w:ilvl="1" w:tplc="040C0003" w:tentative="1">
+      <w:start w:val="1"/>
+      <w:numFmt w:val="bullet"/>
+      <w:lvlText w:val="o"/>
+      <w:lvlJc w:val="left"/>
+      <w:pPr>
+        <w:ind w:left="2160" w:hanging="360"/>
+      </w:pPr>
+      <w:rPr>
+        <w:rFonts w:ascii="Courier New" w:hAnsi="Courier New" w:cs="Courier New" w:hint="default"/>
+      </w:rPr>
+    </w:lvl>
+    <w:lvl w:ilvl="2" w:tplc="040C0005" w:tentative="1">
+      <w:start w:val="1"/>
+      <w:numFmt w:val="bullet"/>
+      <w:lvlText w:val=""/>
+      <w:lvlJc w:val="left"/>
+      <w:pPr>
+        <w:ind w:left="2880" w:hanging="360"/>
+      </w:pPr>
+      <w:rPr>
+        <w:rFonts w:ascii="Wingdings" w:hAnsi="Wingdings" w:hint="default"/>
+      </w:rPr>
+    </w:lvl>
+    <w:lvl w:ilvl="3" w:tplc="040C0001" w:tentative="1">
+      <w:start w:val="1"/>
+      <w:numFmt w:val="bullet"/>
+      <w:lvlText w:val=""/>
+      <w:lvlJc w:val="left"/>
+      <w:pPr>
+        <w:ind w:left="3600" w:hanging="360"/>
+      </w:pPr>
+      <w:rPr>
+        <w:rFonts w:ascii="Symbol" w:hAnsi="Symbol" w:hint="default"/>
+      </w:rPr>
+    </w:lvl>
+    <w:lvl w:ilvl="4" w:tplc="040C0003" w:tentative="1">
+      <w:start w:val="1"/>
+      <w:numFmt w:val="bullet"/>
+      <w:lvlText w:val="o"/>
+      <w:lvlJc w:val="left"/>
+      <w:pPr>
+        <w:ind w:left="4320" w:hanging="360"/>
+      </w:pPr>
+      <w:rPr>
+        <w:rFonts w:ascii="Courier New" w:hAnsi="Courier New" w:cs="Courier New" w:hint="default"/>
+      </w:rPr>
+    </w:lvl>
+    <w:lvl w:ilvl="5" w:tplc="040C0005" w:tentative="1">
+      <w:start w:val="1"/>
+      <w:numFmt w:val="bullet"/>
+      <w:lvlText w:val=""/>
+      <w:lvlJc w:val="left"/>
+      <w:pPr>
+        <w:ind w:left="5040" w:hanging="360"/>
+      </w:pPr>
+      <w:rPr>
+        <w:rFonts w:ascii="Wingdings" w:hAnsi="Wingdings" w:hint="default"/>
+      </w:rPr>
+    </w:lvl>
+    <w:lvl w:ilvl="6" w:tplc="040C0001" w:tentative="1">
+      <w:start w:val="1"/>
+      <w:numFmt w:val="bullet"/>
+      <w:lvlText w:val=""/>
+      <w:lvlJc w:val="left"/>
+      <w:pPr>
+        <w:ind w:left="5760" w:hanging="360"/>
+      </w:pPr>
+      <w:rPr>
+        <w:rFonts w:ascii="Symbol" w:hAnsi="Symbol" w:hint="default"/>
+      </w:rPr>
+    </w:lvl>
+    <w:lvl w:ilvl="7" w:tplc="040C0003" w:tentative="1">
+      <w:start w:val="1"/>
+      <w:numFmt w:val="bullet"/>
+      <w:lvlText w:val="o"/>
+      <w:lvlJc w:val="left"/>
+      <w:pPr>
+        <w:ind w:left="6480" w:hanging="360"/>
+      </w:pPr>
+      <w:rPr>
+        <w:rFonts w:ascii="Courier New" w:hAnsi="Courier New" w:cs="Courier New" w:hint="default"/>
+      </w:rPr>
+    </w:lvl>
+    <w:lvl w:ilvl="8" w:tplc="040C0005" w:tentative="1">
+      <w:start w:val="1"/>
+      <w:numFmt w:val="bullet"/>
+      <w:lvlText w:val=""/>
+      <w:lvlJc w:val="left"/>
+      <w:pPr>
+        <w:ind w:left="7200" w:hanging="360"/>
+      </w:pPr>
+      <w:rPr>
+        <w:rFonts w:ascii="Wingdings" w:hAnsi="Wingdings" w:hint="default"/>
+      </w:rPr>
+    </w:lvl>
+  </w:abstractNum>
+  <w:abstractNum w:abstractNumId="11">
     <w:nsid w:val="39681313"/>
     <w:multiLevelType w:val="hybridMultilevel"/>
     <w:tmpl w:val="FF90E864"/>
@@ -14459,7 +16211,7 @@
       </w:rPr>
     </w:lvl>
   </w:abstractNum>
-  <w:abstractNum w:abstractNumId="6">
+  <w:abstractNum w:abstractNumId="12">
     <w:nsid w:val="40914CA8"/>
     <w:multiLevelType w:val="hybridMultilevel"/>
     <w:tmpl w:val="3070B75C"/>
@@ -14572,7 +16324,7 @@
       </w:rPr>
     </w:lvl>
   </w:abstractNum>
-  <w:abstractNum w:abstractNumId="7">
+  <w:abstractNum w:abstractNumId="13">
     <w:nsid w:val="41A33AD7"/>
     <w:multiLevelType w:val="hybridMultilevel"/>
     <w:tmpl w:val="185E2F32"/>
@@ -14685,7 +16437,7 @@
       </w:rPr>
     </w:lvl>
   </w:abstractNum>
-  <w:abstractNum w:abstractNumId="8">
+  <w:abstractNum w:abstractNumId="14">
     <w:nsid w:val="594571E6"/>
     <w:multiLevelType w:val="hybridMultilevel"/>
     <w:tmpl w:val="9C0024CC"/>
@@ -14774,10 +16526,10 @@
       </w:pPr>
     </w:lvl>
   </w:abstractNum>
-  <w:abstractNum w:abstractNumId="9">
-    <w:nsid w:val="70DE3932"/>
+  <w:abstractNum w:abstractNumId="15">
+    <w:nsid w:val="66F471F1"/>
     <w:multiLevelType w:val="hybridMultilevel"/>
-    <w:tmpl w:val="C7B867F2"/>
+    <w:tmpl w:val="0F849A34"/>
     <w:lvl w:ilvl="0" w:tplc="040C000F">
       <w:start w:val="1"/>
       <w:numFmt w:val="decimal"/>
@@ -14863,7 +16615,185 @@
       </w:pPr>
     </w:lvl>
   </w:abstractNum>
-  <w:abstractNum w:abstractNumId="10">
+  <w:abstractNum w:abstractNumId="16">
+    <w:nsid w:val="70DE3932"/>
+    <w:multiLevelType w:val="hybridMultilevel"/>
+    <w:tmpl w:val="C7B867F2"/>
+    <w:lvl w:ilvl="0" w:tplc="040C000F">
+      <w:start w:val="1"/>
+      <w:numFmt w:val="decimal"/>
+      <w:lvlText w:val="%1."/>
+      <w:lvlJc w:val="left"/>
+      <w:pPr>
+        <w:ind w:left="720" w:hanging="360"/>
+      </w:pPr>
+      <w:rPr>
+        <w:rFonts w:hint="default"/>
+      </w:rPr>
+    </w:lvl>
+    <w:lvl w:ilvl="1" w:tplc="040C0019" w:tentative="1">
+      <w:start w:val="1"/>
+      <w:numFmt w:val="lowerLetter"/>
+      <w:lvlText w:val="%2."/>
+      <w:lvlJc w:val="left"/>
+      <w:pPr>
+        <w:ind w:left="1440" w:hanging="360"/>
+      </w:pPr>
+    </w:lvl>
+    <w:lvl w:ilvl="2" w:tplc="040C001B" w:tentative="1">
+      <w:start w:val="1"/>
+      <w:numFmt w:val="lowerRoman"/>
+      <w:lvlText w:val="%3."/>
+      <w:lvlJc w:val="right"/>
+      <w:pPr>
+        <w:ind w:left="2160" w:hanging="180"/>
+      </w:pPr>
+    </w:lvl>
+    <w:lvl w:ilvl="3" w:tplc="040C000F" w:tentative="1">
+      <w:start w:val="1"/>
+      <w:numFmt w:val="decimal"/>
+      <w:lvlText w:val="%4."/>
+      <w:lvlJc w:val="left"/>
+      <w:pPr>
+        <w:ind w:left="2880" w:hanging="360"/>
+      </w:pPr>
+    </w:lvl>
+    <w:lvl w:ilvl="4" w:tplc="040C0019" w:tentative="1">
+      <w:start w:val="1"/>
+      <w:numFmt w:val="lowerLetter"/>
+      <w:lvlText w:val="%5."/>
+      <w:lvlJc w:val="left"/>
+      <w:pPr>
+        <w:ind w:left="3600" w:hanging="360"/>
+      </w:pPr>
+    </w:lvl>
+    <w:lvl w:ilvl="5" w:tplc="040C001B" w:tentative="1">
+      <w:start w:val="1"/>
+      <w:numFmt w:val="lowerRoman"/>
+      <w:lvlText w:val="%6."/>
+      <w:lvlJc w:val="right"/>
+      <w:pPr>
+        <w:ind w:left="4320" w:hanging="180"/>
+      </w:pPr>
+    </w:lvl>
+    <w:lvl w:ilvl="6" w:tplc="040C000F" w:tentative="1">
+      <w:start w:val="1"/>
+      <w:numFmt w:val="decimal"/>
+      <w:lvlText w:val="%7."/>
+      <w:lvlJc w:val="left"/>
+      <w:pPr>
+        <w:ind w:left="5040" w:hanging="360"/>
+      </w:pPr>
+    </w:lvl>
+    <w:lvl w:ilvl="7" w:tplc="040C0019" w:tentative="1">
+      <w:start w:val="1"/>
+      <w:numFmt w:val="lowerLetter"/>
+      <w:lvlText w:val="%8."/>
+      <w:lvlJc w:val="left"/>
+      <w:pPr>
+        <w:ind w:left="5760" w:hanging="360"/>
+      </w:pPr>
+    </w:lvl>
+    <w:lvl w:ilvl="8" w:tplc="040C001B" w:tentative="1">
+      <w:start w:val="1"/>
+      <w:numFmt w:val="lowerRoman"/>
+      <w:lvlText w:val="%9."/>
+      <w:lvlJc w:val="right"/>
+      <w:pPr>
+        <w:ind w:left="6480" w:hanging="180"/>
+      </w:pPr>
+    </w:lvl>
+  </w:abstractNum>
+  <w:abstractNum w:abstractNumId="17">
+    <w:nsid w:val="71BF02A5"/>
+    <w:multiLevelType w:val="hybridMultilevel"/>
+    <w:tmpl w:val="9C0024CC"/>
+    <w:lvl w:ilvl="0" w:tplc="040C000F">
+      <w:start w:val="1"/>
+      <w:numFmt w:val="decimal"/>
+      <w:lvlText w:val="%1."/>
+      <w:lvlJc w:val="left"/>
+      <w:pPr>
+        <w:ind w:left="720" w:hanging="360"/>
+      </w:pPr>
+      <w:rPr>
+        <w:rFonts w:hint="default"/>
+      </w:rPr>
+    </w:lvl>
+    <w:lvl w:ilvl="1" w:tplc="040C0019" w:tentative="1">
+      <w:start w:val="1"/>
+      <w:numFmt w:val="lowerLetter"/>
+      <w:lvlText w:val="%2."/>
+      <w:lvlJc w:val="left"/>
+      <w:pPr>
+        <w:ind w:left="1440" w:hanging="360"/>
+      </w:pPr>
+    </w:lvl>
+    <w:lvl w:ilvl="2" w:tplc="040C001B" w:tentative="1">
+      <w:start w:val="1"/>
+      <w:numFmt w:val="lowerRoman"/>
+      <w:lvlText w:val="%3."/>
+      <w:lvlJc w:val="right"/>
+      <w:pPr>
+        <w:ind w:left="2160" w:hanging="180"/>
+      </w:pPr>
+    </w:lvl>
+    <w:lvl w:ilvl="3" w:tplc="040C000F" w:tentative="1">
+      <w:start w:val="1"/>
+      <w:numFmt w:val="decimal"/>
+      <w:lvlText w:val="%4."/>
+      <w:lvlJc w:val="left"/>
+      <w:pPr>
+        <w:ind w:left="2880" w:hanging="360"/>
+      </w:pPr>
+    </w:lvl>
+    <w:lvl w:ilvl="4" w:tplc="040C0019" w:tentative="1">
+      <w:start w:val="1"/>
+      <w:numFmt w:val="lowerLetter"/>
+      <w:lvlText w:val="%5."/>
+      <w:lvlJc w:val="left"/>
+      <w:pPr>
+        <w:ind w:left="3600" w:hanging="360"/>
+      </w:pPr>
+    </w:lvl>
+    <w:lvl w:ilvl="5" w:tplc="040C001B" w:tentative="1">
+      <w:start w:val="1"/>
+      <w:numFmt w:val="lowerRoman"/>
+      <w:lvlText w:val="%6."/>
+      <w:lvlJc w:val="right"/>
+      <w:pPr>
+        <w:ind w:left="4320" w:hanging="180"/>
+      </w:pPr>
+    </w:lvl>
+    <w:lvl w:ilvl="6" w:tplc="040C000F" w:tentative="1">
+      <w:start w:val="1"/>
+      <w:numFmt w:val="decimal"/>
+      <w:lvlText w:val="%7."/>
+      <w:lvlJc w:val="left"/>
+      <w:pPr>
+        <w:ind w:left="5040" w:hanging="360"/>
+      </w:pPr>
+    </w:lvl>
+    <w:lvl w:ilvl="7" w:tplc="040C0019" w:tentative="1">
+      <w:start w:val="1"/>
+      <w:numFmt w:val="lowerLetter"/>
+      <w:lvlText w:val="%8."/>
+      <w:lvlJc w:val="left"/>
+      <w:pPr>
+        <w:ind w:left="5760" w:hanging="360"/>
+      </w:pPr>
+    </w:lvl>
+    <w:lvl w:ilvl="8" w:tplc="040C001B" w:tentative="1">
+      <w:start w:val="1"/>
+      <w:numFmt w:val="lowerRoman"/>
+      <w:lvlText w:val="%9."/>
+      <w:lvlJc w:val="right"/>
+      <w:pPr>
+        <w:ind w:left="6480" w:hanging="180"/>
+      </w:pPr>
+    </w:lvl>
+  </w:abstractNum>
+  <w:abstractNum w:abstractNumId="18">
     <w:nsid w:val="7A02799B"/>
     <w:multiLevelType w:val="hybridMultilevel"/>
     <w:tmpl w:val="750A64D6"/>
@@ -14977,37 +16907,61 @@
     </w:lvl>
   </w:abstractNum>
   <w:num w:numId="1">
-    <w:abstractNumId w:val="7"/>
+    <w:abstractNumId w:val="13"/>
   </w:num>
   <w:num w:numId="2">
-    <w:abstractNumId w:val="10"/>
+    <w:abstractNumId w:val="18"/>
   </w:num>
   <w:num w:numId="3">
-    <w:abstractNumId w:val="1"/>
+    <w:abstractNumId w:val="3"/>
   </w:num>
   <w:num w:numId="4">
-    <w:abstractNumId w:val="3"/>
+    <w:abstractNumId w:val="5"/>
   </w:num>
   <w:num w:numId="5">
-    <w:abstractNumId w:val="4"/>
+    <w:abstractNumId w:val="8"/>
   </w:num>
   <w:num w:numId="6">
-    <w:abstractNumId w:val="6"/>
+    <w:abstractNumId w:val="12"/>
   </w:num>
   <w:num w:numId="7">
-    <w:abstractNumId w:val="2"/>
+    <w:abstractNumId w:val="4"/>
   </w:num>
   <w:num w:numId="8">
     <w:abstractNumId w:val="0"/>
   </w:num>
   <w:num w:numId="9">
+    <w:abstractNumId w:val="16"/>
+  </w:num>
+  <w:num w:numId="10">
+    <w:abstractNumId w:val="14"/>
+  </w:num>
+  <w:num w:numId="11">
+    <w:abstractNumId w:val="11"/>
+  </w:num>
+  <w:num w:numId="12">
+    <w:abstractNumId w:val="17"/>
+  </w:num>
+  <w:num w:numId="13">
+    <w:abstractNumId w:val="7"/>
+  </w:num>
+  <w:num w:numId="14">
+    <w:abstractNumId w:val="15"/>
+  </w:num>
+  <w:num w:numId="15">
+    <w:abstractNumId w:val="2"/>
+  </w:num>
+  <w:num w:numId="16">
+    <w:abstractNumId w:val="6"/>
+  </w:num>
+  <w:num w:numId="17">
+    <w:abstractNumId w:val="1"/>
+  </w:num>
+  <w:num w:numId="18">
     <w:abstractNumId w:val="9"/>
   </w:num>
-  <w:num w:numId="10">
-    <w:abstractNumId w:val="8"/>
-  </w:num>
-  <w:num w:numId="11">
-    <w:abstractNumId w:val="5"/>
+  <w:num w:numId="19">
+    <w:abstractNumId w:val="10"/>
   </w:num>
 </w:numbering>
 </file>
@@ -15269,6 +17223,7 @@
   <w:style w:type="character" w:default="1" w:styleId="Policepardfaut">
     <w:name w:val="Default Paragraph Font"/>
     <w:uiPriority w:val="1"/>
+    <w:semiHidden/>
     <w:unhideWhenUsed/>
   </w:style>
   <w:style w:type="table" w:default="1" w:styleId="TableauNormal">
@@ -15435,6 +17390,45 @@
       <w:b/>
       <w:color w:val="4F81BD" w:themeColor="accent1"/>
       <w:lang w:val="en-GB"/>
+    </w:rPr>
+  </w:style>
+  <w:style w:type="paragraph" w:styleId="Sous-titre">
+    <w:name w:val="Subtitle"/>
+    <w:basedOn w:val="Normal"/>
+    <w:next w:val="Normal"/>
+    <w:link w:val="Sous-titreCar"/>
+    <w:uiPriority w:val="11"/>
+    <w:qFormat/>
+    <w:rsid w:val="00781826"/>
+    <w:pPr>
+      <w:spacing w:before="120" w:after="320" w:line="240" w:lineRule="auto"/>
+      <w:ind w:left="708" w:firstLine="360"/>
+      <w:jc w:val="both"/>
+    </w:pPr>
+    <w:rPr>
+      <w:rFonts w:ascii="Times New Roman" w:eastAsiaTheme="majorEastAsia" w:hAnsi="Times New Roman" w:cs="Times New Roman"/>
+      <w:caps/>
+      <w:color w:val="632423" w:themeColor="accent2" w:themeShade="80"/>
+      <w:spacing w:val="20"/>
+      <w:sz w:val="24"/>
+      <w:szCs w:val="18"/>
+      <w:u w:val="single"/>
+    </w:rPr>
+  </w:style>
+  <w:style w:type="character" w:customStyle="1" w:styleId="Sous-titreCar">
+    <w:name w:val="Sous-titre Car"/>
+    <w:basedOn w:val="Policepardfaut"/>
+    <w:link w:val="Sous-titre"/>
+    <w:uiPriority w:val="11"/>
+    <w:rsid w:val="00781826"/>
+    <w:rPr>
+      <w:rFonts w:ascii="Times New Roman" w:eastAsiaTheme="majorEastAsia" w:hAnsi="Times New Roman" w:cs="Times New Roman"/>
+      <w:caps/>
+      <w:color w:val="632423" w:themeColor="accent2" w:themeShade="80"/>
+      <w:spacing w:val="20"/>
+      <w:sz w:val="24"/>
+      <w:szCs w:val="18"/>
+      <w:u w:val="single"/>
     </w:rPr>
   </w:style>
 </w:styles>
@@ -15697,6 +17691,7 @@
   <w:style w:type="character" w:default="1" w:styleId="Policepardfaut">
     <w:name w:val="Default Paragraph Font"/>
     <w:uiPriority w:val="1"/>
+    <w:semiHidden/>
     <w:unhideWhenUsed/>
   </w:style>
   <w:style w:type="table" w:default="1" w:styleId="TableauNormal">
@@ -15863,6 +17858,45 @@
       <w:b/>
       <w:color w:val="4F81BD" w:themeColor="accent1"/>
       <w:lang w:val="en-GB"/>
+    </w:rPr>
+  </w:style>
+  <w:style w:type="paragraph" w:styleId="Sous-titre">
+    <w:name w:val="Subtitle"/>
+    <w:basedOn w:val="Normal"/>
+    <w:next w:val="Normal"/>
+    <w:link w:val="Sous-titreCar"/>
+    <w:uiPriority w:val="11"/>
+    <w:qFormat/>
+    <w:rsid w:val="00781826"/>
+    <w:pPr>
+      <w:spacing w:before="120" w:after="320" w:line="240" w:lineRule="auto"/>
+      <w:ind w:left="708" w:firstLine="360"/>
+      <w:jc w:val="both"/>
+    </w:pPr>
+    <w:rPr>
+      <w:rFonts w:ascii="Times New Roman" w:eastAsiaTheme="majorEastAsia" w:hAnsi="Times New Roman" w:cs="Times New Roman"/>
+      <w:caps/>
+      <w:color w:val="632423" w:themeColor="accent2" w:themeShade="80"/>
+      <w:spacing w:val="20"/>
+      <w:sz w:val="24"/>
+      <w:szCs w:val="18"/>
+      <w:u w:val="single"/>
+    </w:rPr>
+  </w:style>
+  <w:style w:type="character" w:customStyle="1" w:styleId="Sous-titreCar">
+    <w:name w:val="Sous-titre Car"/>
+    <w:basedOn w:val="Policepardfaut"/>
+    <w:link w:val="Sous-titre"/>
+    <w:uiPriority w:val="11"/>
+    <w:rsid w:val="00781826"/>
+    <w:rPr>
+      <w:rFonts w:ascii="Times New Roman" w:eastAsiaTheme="majorEastAsia" w:hAnsi="Times New Roman" w:cs="Times New Roman"/>
+      <w:caps/>
+      <w:color w:val="632423" w:themeColor="accent2" w:themeShade="80"/>
+      <w:spacing w:val="20"/>
+      <w:sz w:val="24"/>
+      <w:szCs w:val="18"/>
+      <w:u w:val="single"/>
     </w:rPr>
   </w:style>
 </w:styles>
@@ -16158,7 +18192,7 @@
 </file>
 
 <file path=customXml/itemProps1.xml><?xml version="1.0" encoding="utf-8"?>
-<ds:datastoreItem xmlns:ds="http://schemas.openxmlformats.org/officeDocument/2006/customXml" ds:itemID="{F05C8BEA-3445-4978-ACD3-267B6BAB63E8}">
+<ds:datastoreItem xmlns:ds="http://schemas.openxmlformats.org/officeDocument/2006/customXml" ds:itemID="{23139293-9172-42AA-A740-BA8F415DA815}">
   <ds:schemaRefs>
     <ds:schemaRef ds:uri="http://schemas.openxmlformats.org/officeDocument/2006/bibliography"/>
   </ds:schemaRefs>

</xml_diff>